<commit_message>
kleine aanpassingen aan fd
</commit_message>
<xml_diff>
--- a/Documenten/Functionele decompositie/Functionele decompositie v4.5.docx
+++ b/Documenten/Functionele decompositie/Functionele decompositie v4.5.docx
@@ -266,23 +266,13 @@
                                               <w:szCs w:val="26"/>
                                             </w:rPr>
                                           </w:pPr>
-                                          <w:proofErr w:type="spellStart"/>
                                           <w:r>
                                             <w:rPr>
                                               <w:color w:val="ED7D31" w:themeColor="accent2"/>
                                               <w:sz w:val="26"/>
                                               <w:szCs w:val="26"/>
                                             </w:rPr>
-                                            <w:t>Jia-jie</w:t>
-                                          </w:r>
-                                          <w:proofErr w:type="spellEnd"/>
-                                          <w:r>
-                                            <w:rPr>
-                                              <w:color w:val="ED7D31" w:themeColor="accent2"/>
-                                              <w:sz w:val="26"/>
-                                              <w:szCs w:val="26"/>
-                                            </w:rPr>
-                                            <w:t xml:space="preserve"> Yeh</w:t>
+                                            <w:t>Jia-jie Yeh</w:t>
                                           </w:r>
                                           <w:r>
                                             <w:rPr>
@@ -592,23 +582,13 @@
                                         <w:szCs w:val="26"/>
                                       </w:rPr>
                                     </w:pPr>
-                                    <w:proofErr w:type="spellStart"/>
                                     <w:r>
                                       <w:rPr>
                                         <w:color w:val="ED7D31" w:themeColor="accent2"/>
                                         <w:sz w:val="26"/>
                                         <w:szCs w:val="26"/>
                                       </w:rPr>
-                                      <w:t>Jia-jie</w:t>
-                                    </w:r>
-                                    <w:proofErr w:type="spellEnd"/>
-                                    <w:r>
-                                      <w:rPr>
-                                        <w:color w:val="ED7D31" w:themeColor="accent2"/>
-                                        <w:sz w:val="26"/>
-                                        <w:szCs w:val="26"/>
-                                      </w:rPr>
-                                      <w:t xml:space="preserve"> Yeh</w:t>
+                                      <w:t>Jia-jie Yeh</w:t>
                                     </w:r>
                                     <w:r>
                                       <w:rPr>
@@ -751,7 +731,7 @@
             <w:rPr>
               <w:rFonts w:eastAsiaTheme="minorEastAsia"/>
               <w:noProof/>
-              <w:lang w:eastAsia="ja-JP"/>
+              <w:lang w:eastAsia="nl-NL"/>
             </w:rPr>
           </w:pPr>
           <w:r>
@@ -763,7 +743,7 @@
           <w:r>
             <w:fldChar w:fldCharType="separate"/>
           </w:r>
-          <w:hyperlink w:anchor="_Toc88048122" w:history="1">
+          <w:hyperlink w:anchor="_Toc89802930" w:history="1">
             <w:r>
               <w:rPr>
                 <w:rStyle w:val="Hyperlink"/>
@@ -790,7 +770,7 @@
                 <w:noProof/>
                 <w:webHidden/>
               </w:rPr>
-              <w:instrText xml:space="preserve"> PAGEREF _Toc88048122 \h </w:instrText>
+              <w:instrText xml:space="preserve"> PAGEREF _Toc89802930 \h </w:instrText>
             </w:r>
             <w:r>
               <w:rPr>
@@ -831,10 +811,10 @@
             <w:rPr>
               <w:rFonts w:eastAsiaTheme="minorEastAsia"/>
               <w:noProof/>
-              <w:lang w:eastAsia="ja-JP"/>
+              <w:lang w:eastAsia="nl-NL"/>
             </w:rPr>
           </w:pPr>
-          <w:hyperlink w:anchor="_Toc88048123" w:history="1">
+          <w:hyperlink w:anchor="_Toc89802931" w:history="1">
             <w:r>
               <w:rPr>
                 <w:rStyle w:val="Hyperlink"/>
@@ -846,7 +826,7 @@
               <w:rPr>
                 <w:rFonts w:eastAsiaTheme="minorEastAsia"/>
                 <w:noProof/>
-                <w:lang w:eastAsia="ja-JP"/>
+                <w:lang w:eastAsia="nl-NL"/>
               </w:rPr>
               <w:tab/>
             </w:r>
@@ -876,7 +856,7 @@
                 <w:noProof/>
                 <w:webHidden/>
               </w:rPr>
-              <w:instrText xml:space="preserve"> PAGEREF _Toc88048123 \h </w:instrText>
+              <w:instrText xml:space="preserve"> PAGEREF _Toc89802931 \h </w:instrText>
             </w:r>
             <w:r>
               <w:rPr>
@@ -916,15 +896,14 @@
             <w:rPr>
               <w:rFonts w:eastAsiaTheme="minorEastAsia"/>
               <w:noProof/>
-              <w:lang w:eastAsia="ja-JP"/>
+              <w:lang w:eastAsia="nl-NL"/>
             </w:rPr>
           </w:pPr>
-          <w:hyperlink w:anchor="_Toc88048124" w:history="1">
+          <w:hyperlink w:anchor="_Toc89802932" w:history="1">
             <w:r>
               <w:rPr>
                 <w:rStyle w:val="Hyperlink"/>
                 <w:noProof/>
-                <w:lang w:val="en-US"/>
               </w:rPr>
               <w:t>Informatie:</w:t>
             </w:r>
@@ -947,78 +926,7 @@
                 <w:noProof/>
                 <w:webHidden/>
               </w:rPr>
-              <w:instrText xml:space="preserve"> PAGEREF _Toc88048124 \h </w:instrText>
-            </w:r>
-            <w:r>
-              <w:rPr>
-                <w:noProof/>
-                <w:webHidden/>
-              </w:rPr>
-            </w:r>
-            <w:r>
-              <w:rPr>
-                <w:noProof/>
-                <w:webHidden/>
-              </w:rPr>
-              <w:fldChar w:fldCharType="separate"/>
-            </w:r>
-            <w:r>
-              <w:rPr>
-                <w:noProof/>
-                <w:webHidden/>
-              </w:rPr>
-              <w:t>3</w:t>
-            </w:r>
-            <w:r>
-              <w:rPr>
-                <w:noProof/>
-                <w:webHidden/>
-              </w:rPr>
-              <w:fldChar w:fldCharType="end"/>
-            </w:r>
-          </w:hyperlink>
-        </w:p>
-        <w:p>
-          <w:pPr>
-            <w:pStyle w:val="Inhopg2"/>
-            <w:tabs>
-              <w:tab w:val="right" w:leader="dot" w:pos="9016"/>
-            </w:tabs>
-            <w:rPr>
-              <w:rFonts w:eastAsiaTheme="minorEastAsia"/>
-              <w:noProof/>
-              <w:lang w:eastAsia="ja-JP"/>
-            </w:rPr>
-          </w:pPr>
-          <w:hyperlink w:anchor="_Toc88048125" w:history="1">
-            <w:r>
-              <w:rPr>
-                <w:rStyle w:val="Hyperlink"/>
-                <w:noProof/>
-                <w:lang w:val="en-US"/>
-              </w:rPr>
-              <w:t>Eisen:</w:t>
-            </w:r>
-            <w:r>
-              <w:rPr>
-                <w:noProof/>
-                <w:webHidden/>
-              </w:rPr>
-              <w:tab/>
-            </w:r>
-            <w:r>
-              <w:rPr>
-                <w:noProof/>
-                <w:webHidden/>
-              </w:rPr>
-              <w:fldChar w:fldCharType="begin"/>
-            </w:r>
-            <w:r>
-              <w:rPr>
-                <w:noProof/>
-                <w:webHidden/>
-              </w:rPr>
-              <w:instrText xml:space="preserve"> PAGEREF _Toc88048125 \h </w:instrText>
+              <w:instrText xml:space="preserve"> PAGEREF _Toc89802932 \h </w:instrText>
             </w:r>
             <w:r>
               <w:rPr>
@@ -1059,10 +967,10 @@
             <w:rPr>
               <w:rFonts w:eastAsiaTheme="minorEastAsia"/>
               <w:noProof/>
-              <w:lang w:eastAsia="ja-JP"/>
+              <w:lang w:eastAsia="nl-NL"/>
             </w:rPr>
           </w:pPr>
-          <w:hyperlink w:anchor="_Toc88048126" w:history="1">
+          <w:hyperlink w:anchor="_Toc89802933" w:history="1">
             <w:r>
               <w:rPr>
                 <w:rStyle w:val="Hyperlink"/>
@@ -1074,7 +982,7 @@
               <w:rPr>
                 <w:rFonts w:eastAsiaTheme="minorEastAsia"/>
                 <w:noProof/>
-                <w:lang w:eastAsia="ja-JP"/>
+                <w:lang w:eastAsia="nl-NL"/>
               </w:rPr>
               <w:tab/>
             </w:r>
@@ -1104,7 +1012,7 @@
                 <w:noProof/>
                 <w:webHidden/>
               </w:rPr>
-              <w:instrText xml:space="preserve"> PAGEREF _Toc88048126 \h </w:instrText>
+              <w:instrText xml:space="preserve"> PAGEREF _Toc89802933 \h </w:instrText>
             </w:r>
             <w:r>
               <w:rPr>
@@ -1144,10 +1052,10 @@
             <w:rPr>
               <w:rFonts w:eastAsiaTheme="minorEastAsia"/>
               <w:noProof/>
-              <w:lang w:eastAsia="ja-JP"/>
+              <w:lang w:eastAsia="nl-NL"/>
             </w:rPr>
           </w:pPr>
-          <w:hyperlink w:anchor="_Toc88048127" w:history="1">
+          <w:hyperlink w:anchor="_Toc89802934" w:history="1">
             <w:r>
               <w:rPr>
                 <w:rStyle w:val="Hyperlink"/>
@@ -1174,7 +1082,7 @@
                 <w:noProof/>
                 <w:webHidden/>
               </w:rPr>
-              <w:instrText xml:space="preserve"> PAGEREF _Toc88048127 \h </w:instrText>
+              <w:instrText xml:space="preserve"> PAGEREF _Toc89802934 \h </w:instrText>
             </w:r>
             <w:r>
               <w:rPr>
@@ -1214,10 +1122,10 @@
             <w:rPr>
               <w:rFonts w:eastAsiaTheme="minorEastAsia"/>
               <w:noProof/>
-              <w:lang w:eastAsia="ja-JP"/>
+              <w:lang w:eastAsia="nl-NL"/>
             </w:rPr>
           </w:pPr>
-          <w:hyperlink w:anchor="_Toc88048128" w:history="1">
+          <w:hyperlink w:anchor="_Toc89802935" w:history="1">
             <w:r>
               <w:rPr>
                 <w:rStyle w:val="Hyperlink"/>
@@ -1244,7 +1152,7 @@
                 <w:noProof/>
                 <w:webHidden/>
               </w:rPr>
-              <w:instrText xml:space="preserve"> PAGEREF _Toc88048128 \h </w:instrText>
+              <w:instrText xml:space="preserve"> PAGEREF _Toc89802935 \h </w:instrText>
             </w:r>
             <w:r>
               <w:rPr>
@@ -1285,10 +1193,10 @@
             <w:rPr>
               <w:rFonts w:eastAsiaTheme="minorEastAsia"/>
               <w:noProof/>
-              <w:lang w:eastAsia="ja-JP"/>
+              <w:lang w:eastAsia="nl-NL"/>
             </w:rPr>
           </w:pPr>
-          <w:hyperlink w:anchor="_Toc88048129" w:history="1">
+          <w:hyperlink w:anchor="_Toc89802936" w:history="1">
             <w:r>
               <w:rPr>
                 <w:rStyle w:val="Hyperlink"/>
@@ -1301,7 +1209,7 @@
               <w:rPr>
                 <w:rFonts w:eastAsiaTheme="minorEastAsia"/>
                 <w:noProof/>
-                <w:lang w:eastAsia="ja-JP"/>
+                <w:lang w:eastAsia="nl-NL"/>
               </w:rPr>
               <w:tab/>
             </w:r>
@@ -1332,7 +1240,7 @@
                 <w:noProof/>
                 <w:webHidden/>
               </w:rPr>
-              <w:instrText xml:space="preserve"> PAGEREF _Toc88048129 \h </w:instrText>
+              <w:instrText xml:space="preserve"> PAGEREF _Toc89802936 \h </w:instrText>
             </w:r>
             <w:r>
               <w:rPr>
@@ -1372,10 +1280,10 @@
             <w:rPr>
               <w:rFonts w:eastAsiaTheme="minorEastAsia"/>
               <w:noProof/>
-              <w:lang w:eastAsia="ja-JP"/>
+              <w:lang w:eastAsia="nl-NL"/>
             </w:rPr>
           </w:pPr>
-          <w:hyperlink w:anchor="_Toc88048130" w:history="1">
+          <w:hyperlink w:anchor="_Toc89802937" w:history="1">
             <w:r>
               <w:rPr>
                 <w:rStyle w:val="Hyperlink"/>
@@ -1402,7 +1310,7 @@
                 <w:noProof/>
                 <w:webHidden/>
               </w:rPr>
-              <w:instrText xml:space="preserve"> PAGEREF _Toc88048130 \h </w:instrText>
+              <w:instrText xml:space="preserve"> PAGEREF _Toc89802937 \h </w:instrText>
             </w:r>
             <w:r>
               <w:rPr>
@@ -1442,10 +1350,10 @@
             <w:rPr>
               <w:rFonts w:eastAsiaTheme="minorEastAsia"/>
               <w:noProof/>
-              <w:lang w:eastAsia="ja-JP"/>
+              <w:lang w:eastAsia="nl-NL"/>
             </w:rPr>
           </w:pPr>
-          <w:hyperlink w:anchor="_Toc88048131" w:history="1">
+          <w:hyperlink w:anchor="_Toc89802938" w:history="1">
             <w:r>
               <w:rPr>
                 <w:rStyle w:val="Hyperlink"/>
@@ -1472,7 +1380,147 @@
                 <w:noProof/>
                 <w:webHidden/>
               </w:rPr>
-              <w:instrText xml:space="preserve"> PAGEREF _Toc88048131 \h </w:instrText>
+              <w:instrText xml:space="preserve"> PAGEREF _Toc89802938 \h </w:instrText>
+            </w:r>
+            <w:r>
+              <w:rPr>
+                <w:noProof/>
+                <w:webHidden/>
+              </w:rPr>
+            </w:r>
+            <w:r>
+              <w:rPr>
+                <w:noProof/>
+                <w:webHidden/>
+              </w:rPr>
+              <w:fldChar w:fldCharType="separate"/>
+            </w:r>
+            <w:r>
+              <w:rPr>
+                <w:noProof/>
+                <w:webHidden/>
+              </w:rPr>
+              <w:t>5</w:t>
+            </w:r>
+            <w:r>
+              <w:rPr>
+                <w:noProof/>
+                <w:webHidden/>
+              </w:rPr>
+              <w:fldChar w:fldCharType="end"/>
+            </w:r>
+          </w:hyperlink>
+        </w:p>
+        <w:p>
+          <w:pPr>
+            <w:pStyle w:val="Inhopg2"/>
+            <w:tabs>
+              <w:tab w:val="right" w:leader="dot" w:pos="9016"/>
+            </w:tabs>
+            <w:rPr>
+              <w:rFonts w:eastAsiaTheme="minorEastAsia"/>
+              <w:noProof/>
+              <w:lang w:eastAsia="nl-NL"/>
+            </w:rPr>
+          </w:pPr>
+          <w:hyperlink w:anchor="_Toc89802939" w:history="1">
+            <w:r>
+              <w:rPr>
+                <w:rStyle w:val="Hyperlink"/>
+                <w:noProof/>
+              </w:rPr>
+              <w:t>Transport:</w:t>
+            </w:r>
+            <w:r>
+              <w:rPr>
+                <w:noProof/>
+                <w:webHidden/>
+              </w:rPr>
+              <w:tab/>
+            </w:r>
+            <w:r>
+              <w:rPr>
+                <w:noProof/>
+                <w:webHidden/>
+              </w:rPr>
+              <w:fldChar w:fldCharType="begin"/>
+            </w:r>
+            <w:r>
+              <w:rPr>
+                <w:noProof/>
+                <w:webHidden/>
+              </w:rPr>
+              <w:instrText xml:space="preserve"> PAGEREF _Toc89802939 \h </w:instrText>
+            </w:r>
+            <w:r>
+              <w:rPr>
+                <w:noProof/>
+                <w:webHidden/>
+              </w:rPr>
+            </w:r>
+            <w:r>
+              <w:rPr>
+                <w:noProof/>
+                <w:webHidden/>
+              </w:rPr>
+              <w:fldChar w:fldCharType="separate"/>
+            </w:r>
+            <w:r>
+              <w:rPr>
+                <w:noProof/>
+                <w:webHidden/>
+              </w:rPr>
+              <w:t>5</w:t>
+            </w:r>
+            <w:r>
+              <w:rPr>
+                <w:noProof/>
+                <w:webHidden/>
+              </w:rPr>
+              <w:fldChar w:fldCharType="end"/>
+            </w:r>
+          </w:hyperlink>
+        </w:p>
+        <w:p>
+          <w:pPr>
+            <w:pStyle w:val="Inhopg2"/>
+            <w:tabs>
+              <w:tab w:val="right" w:leader="dot" w:pos="9016"/>
+            </w:tabs>
+            <w:rPr>
+              <w:rFonts w:eastAsiaTheme="minorEastAsia"/>
+              <w:noProof/>
+              <w:lang w:eastAsia="nl-NL"/>
+            </w:rPr>
+          </w:pPr>
+          <w:hyperlink w:anchor="_Toc89802940" w:history="1">
+            <w:r>
+              <w:rPr>
+                <w:rStyle w:val="Hyperlink"/>
+                <w:noProof/>
+              </w:rPr>
+              <w:t>Verstoringen:</w:t>
+            </w:r>
+            <w:r>
+              <w:rPr>
+                <w:noProof/>
+                <w:webHidden/>
+              </w:rPr>
+              <w:tab/>
+            </w:r>
+            <w:r>
+              <w:rPr>
+                <w:noProof/>
+                <w:webHidden/>
+              </w:rPr>
+              <w:fldChar w:fldCharType="begin"/>
+            </w:r>
+            <w:r>
+              <w:rPr>
+                <w:noProof/>
+                <w:webHidden/>
+              </w:rPr>
+              <w:instrText xml:space="preserve"> PAGEREF _Toc89802940 \h </w:instrText>
             </w:r>
             <w:r>
               <w:rPr>
@@ -1513,10 +1561,10 @@
             <w:rPr>
               <w:rFonts w:eastAsiaTheme="minorEastAsia"/>
               <w:noProof/>
-              <w:lang w:eastAsia="ja-JP"/>
+              <w:lang w:eastAsia="nl-NL"/>
             </w:rPr>
           </w:pPr>
-          <w:hyperlink w:anchor="_Toc88048132" w:history="1">
+          <w:hyperlink w:anchor="_Toc89802941" w:history="1">
             <w:r>
               <w:rPr>
                 <w:rStyle w:val="Hyperlink"/>
@@ -1529,7 +1577,7 @@
               <w:rPr>
                 <w:rFonts w:eastAsiaTheme="minorEastAsia"/>
                 <w:noProof/>
-                <w:lang w:eastAsia="ja-JP"/>
+                <w:lang w:eastAsia="nl-NL"/>
               </w:rPr>
               <w:tab/>
             </w:r>
@@ -1560,7 +1608,7 @@
                 <w:noProof/>
                 <w:webHidden/>
               </w:rPr>
-              <w:instrText xml:space="preserve"> PAGEREF _Toc88048132 \h </w:instrText>
+              <w:instrText xml:space="preserve"> PAGEREF _Toc89802941 \h </w:instrText>
             </w:r>
             <w:r>
               <w:rPr>
@@ -1600,10 +1648,10 @@
             <w:rPr>
               <w:rFonts w:eastAsiaTheme="minorEastAsia"/>
               <w:noProof/>
-              <w:lang w:eastAsia="ja-JP"/>
+              <w:lang w:eastAsia="nl-NL"/>
             </w:rPr>
           </w:pPr>
-          <w:hyperlink w:anchor="_Toc88048133" w:history="1">
+          <w:hyperlink w:anchor="_Toc89802942" w:history="1">
             <w:r>
               <w:rPr>
                 <w:rStyle w:val="Hyperlink"/>
@@ -1630,7 +1678,7 @@
                 <w:noProof/>
                 <w:webHidden/>
               </w:rPr>
-              <w:instrText xml:space="preserve"> PAGEREF _Toc88048133 \h </w:instrText>
+              <w:instrText xml:space="preserve"> PAGEREF _Toc89802942 \h </w:instrText>
             </w:r>
             <w:r>
               <w:rPr>
@@ -1660,79 +1708,6 @@
               <w:fldChar w:fldCharType="end"/>
             </w:r>
           </w:hyperlink>
-        </w:p>
-        <w:p>
-          <w:pPr>
-            <w:pStyle w:val="Inhopg2"/>
-            <w:tabs>
-              <w:tab w:val="right" w:leader="dot" w:pos="9016"/>
-            </w:tabs>
-            <w:rPr>
-              <w:noProof/>
-            </w:rPr>
-          </w:pPr>
-          <w:hyperlink w:anchor="_Toc88048134" w:history="1">
-            <w:r>
-              <w:rPr>
-                <w:rStyle w:val="Hyperlink"/>
-                <w:noProof/>
-              </w:rPr>
-              <w:t>Eisen:</w:t>
-            </w:r>
-            <w:r>
-              <w:rPr>
-                <w:noProof/>
-                <w:webHidden/>
-              </w:rPr>
-              <w:tab/>
-            </w:r>
-            <w:r>
-              <w:rPr>
-                <w:noProof/>
-                <w:webHidden/>
-              </w:rPr>
-              <w:fldChar w:fldCharType="begin"/>
-            </w:r>
-            <w:r>
-              <w:rPr>
-                <w:noProof/>
-                <w:webHidden/>
-              </w:rPr>
-              <w:instrText xml:space="preserve"> PAGEREF _Toc88048134 \h </w:instrText>
-            </w:r>
-            <w:r>
-              <w:rPr>
-                <w:noProof/>
-                <w:webHidden/>
-              </w:rPr>
-            </w:r>
-            <w:r>
-              <w:rPr>
-                <w:noProof/>
-                <w:webHidden/>
-              </w:rPr>
-              <w:fldChar w:fldCharType="separate"/>
-            </w:r>
-            <w:r>
-              <w:rPr>
-                <w:noProof/>
-                <w:webHidden/>
-              </w:rPr>
-              <w:t>6</w:t>
-            </w:r>
-            <w:r>
-              <w:rPr>
-                <w:noProof/>
-                <w:webHidden/>
-              </w:rPr>
-              <w:fldChar w:fldCharType="end"/>
-            </w:r>
-          </w:hyperlink>
-        </w:p>
-        <w:p>
-          <w:r>
-            <w:t xml:space="preserve"> 5.    Analoge signalen</w:t>
-          </w:r>
         </w:p>
         <w:p>
           <w:pPr>
@@ -1743,16 +1718,16 @@
             <w:rPr>
               <w:rFonts w:eastAsiaTheme="minorEastAsia"/>
               <w:noProof/>
-              <w:lang w:eastAsia="ja-JP"/>
+              <w:lang w:eastAsia="nl-NL"/>
             </w:rPr>
           </w:pPr>
-          <w:hyperlink w:anchor="_Toc88048133" w:history="1">
+          <w:hyperlink w:anchor="_Toc89802943" w:history="1">
             <w:r>
               <w:rPr>
                 <w:rStyle w:val="Hyperlink"/>
                 <w:noProof/>
               </w:rPr>
-              <w:t>Informatie:</w:t>
+              <w:t>Eisen:</w:t>
             </w:r>
             <w:r>
               <w:rPr>
@@ -1766,7 +1741,41 @@
                 <w:noProof/>
                 <w:webHidden/>
               </w:rPr>
-              <w:t>7</w:t>
+              <w:fldChar w:fldCharType="begin"/>
+            </w:r>
+            <w:r>
+              <w:rPr>
+                <w:noProof/>
+                <w:webHidden/>
+              </w:rPr>
+              <w:instrText xml:space="preserve"> PAGEREF _Toc89802943 \h </w:instrText>
+            </w:r>
+            <w:r>
+              <w:rPr>
+                <w:noProof/>
+                <w:webHidden/>
+              </w:rPr>
+            </w:r>
+            <w:r>
+              <w:rPr>
+                <w:noProof/>
+                <w:webHidden/>
+              </w:rPr>
+              <w:fldChar w:fldCharType="separate"/>
+            </w:r>
+            <w:r>
+              <w:rPr>
+                <w:noProof/>
+                <w:webHidden/>
+              </w:rPr>
+              <w:t>6</w:t>
+            </w:r>
+            <w:r>
+              <w:rPr>
+                <w:noProof/>
+                <w:webHidden/>
+              </w:rPr>
+              <w:fldChar w:fldCharType="end"/>
             </w:r>
           </w:hyperlink>
         </w:p>
@@ -1777,15 +1786,245 @@
               <w:tab w:val="right" w:leader="dot" w:pos="9016"/>
             </w:tabs>
             <w:rPr>
+              <w:rFonts w:eastAsiaTheme="minorEastAsia"/>
               <w:noProof/>
+              <w:lang w:eastAsia="nl-NL"/>
             </w:rPr>
           </w:pPr>
-          <w:hyperlink w:anchor="_Toc88048134" w:history="1">
+          <w:hyperlink w:anchor="_Toc89802944" w:history="1">
             <w:r>
               <w:rPr>
                 <w:rStyle w:val="Hyperlink"/>
                 <w:noProof/>
               </w:rPr>
+              <w:t>Verstoringen:</w:t>
+            </w:r>
+            <w:r>
+              <w:rPr>
+                <w:noProof/>
+                <w:webHidden/>
+              </w:rPr>
+              <w:tab/>
+            </w:r>
+            <w:r>
+              <w:rPr>
+                <w:noProof/>
+                <w:webHidden/>
+              </w:rPr>
+              <w:fldChar w:fldCharType="begin"/>
+            </w:r>
+            <w:r>
+              <w:rPr>
+                <w:noProof/>
+                <w:webHidden/>
+              </w:rPr>
+              <w:instrText xml:space="preserve"> PAGEREF _Toc89802944 \h </w:instrText>
+            </w:r>
+            <w:r>
+              <w:rPr>
+                <w:noProof/>
+                <w:webHidden/>
+              </w:rPr>
+            </w:r>
+            <w:r>
+              <w:rPr>
+                <w:noProof/>
+                <w:webHidden/>
+              </w:rPr>
+              <w:fldChar w:fldCharType="separate"/>
+            </w:r>
+            <w:r>
+              <w:rPr>
+                <w:noProof/>
+                <w:webHidden/>
+              </w:rPr>
+              <w:t>6</w:t>
+            </w:r>
+            <w:r>
+              <w:rPr>
+                <w:noProof/>
+                <w:webHidden/>
+              </w:rPr>
+              <w:fldChar w:fldCharType="end"/>
+            </w:r>
+          </w:hyperlink>
+        </w:p>
+        <w:p>
+          <w:pPr>
+            <w:pStyle w:val="Inhopg1"/>
+            <w:tabs>
+              <w:tab w:val="left" w:pos="440"/>
+              <w:tab w:val="right" w:leader="dot" w:pos="9016"/>
+            </w:tabs>
+            <w:rPr>
+              <w:rFonts w:eastAsiaTheme="minorEastAsia"/>
+              <w:noProof/>
+              <w:lang w:eastAsia="nl-NL"/>
+            </w:rPr>
+          </w:pPr>
+          <w:hyperlink w:anchor="_Toc89802945" w:history="1">
+            <w:r>
+              <w:rPr>
+                <w:rStyle w:val="Hyperlink"/>
+                <w:noProof/>
+                <w:lang w:val="en-US"/>
+              </w:rPr>
+              <w:t>5.</w:t>
+            </w:r>
+            <w:r>
+              <w:rPr>
+                <w:rFonts w:eastAsiaTheme="minorEastAsia"/>
+                <w:noProof/>
+                <w:lang w:eastAsia="nl-NL"/>
+              </w:rPr>
+              <w:tab/>
+            </w:r>
+            <w:r>
+              <w:rPr>
+                <w:rStyle w:val="Hyperlink"/>
+                <w:noProof/>
+                <w:lang w:val="en-US"/>
+              </w:rPr>
+              <w:t>Analoge signalen</w:t>
+            </w:r>
+            <w:r>
+              <w:rPr>
+                <w:noProof/>
+                <w:webHidden/>
+              </w:rPr>
+              <w:tab/>
+            </w:r>
+            <w:r>
+              <w:rPr>
+                <w:noProof/>
+                <w:webHidden/>
+              </w:rPr>
+              <w:fldChar w:fldCharType="begin"/>
+            </w:r>
+            <w:r>
+              <w:rPr>
+                <w:noProof/>
+                <w:webHidden/>
+              </w:rPr>
+              <w:instrText xml:space="preserve"> PAGEREF _Toc89802945 \h </w:instrText>
+            </w:r>
+            <w:r>
+              <w:rPr>
+                <w:noProof/>
+                <w:webHidden/>
+              </w:rPr>
+            </w:r>
+            <w:r>
+              <w:rPr>
+                <w:noProof/>
+                <w:webHidden/>
+              </w:rPr>
+              <w:fldChar w:fldCharType="separate"/>
+            </w:r>
+            <w:r>
+              <w:rPr>
+                <w:noProof/>
+                <w:webHidden/>
+              </w:rPr>
+              <w:t>7</w:t>
+            </w:r>
+            <w:r>
+              <w:rPr>
+                <w:noProof/>
+                <w:webHidden/>
+              </w:rPr>
+              <w:fldChar w:fldCharType="end"/>
+            </w:r>
+          </w:hyperlink>
+        </w:p>
+        <w:p>
+          <w:pPr>
+            <w:pStyle w:val="Inhopg2"/>
+            <w:tabs>
+              <w:tab w:val="right" w:leader="dot" w:pos="9016"/>
+            </w:tabs>
+            <w:rPr>
+              <w:rFonts w:eastAsiaTheme="minorEastAsia"/>
+              <w:noProof/>
+              <w:lang w:eastAsia="nl-NL"/>
+            </w:rPr>
+          </w:pPr>
+          <w:hyperlink w:anchor="_Toc89802946" w:history="1">
+            <w:r>
+              <w:rPr>
+                <w:rStyle w:val="Hyperlink"/>
+                <w:noProof/>
+              </w:rPr>
+              <w:t>Informatie:</w:t>
+            </w:r>
+            <w:r>
+              <w:rPr>
+                <w:noProof/>
+                <w:webHidden/>
+              </w:rPr>
+              <w:tab/>
+            </w:r>
+            <w:r>
+              <w:rPr>
+                <w:noProof/>
+                <w:webHidden/>
+              </w:rPr>
+              <w:fldChar w:fldCharType="begin"/>
+            </w:r>
+            <w:r>
+              <w:rPr>
+                <w:noProof/>
+                <w:webHidden/>
+              </w:rPr>
+              <w:instrText xml:space="preserve"> PAGEREF _Toc89802946 \h </w:instrText>
+            </w:r>
+            <w:r>
+              <w:rPr>
+                <w:noProof/>
+                <w:webHidden/>
+              </w:rPr>
+            </w:r>
+            <w:r>
+              <w:rPr>
+                <w:noProof/>
+                <w:webHidden/>
+              </w:rPr>
+              <w:fldChar w:fldCharType="separate"/>
+            </w:r>
+            <w:r>
+              <w:rPr>
+                <w:noProof/>
+                <w:webHidden/>
+              </w:rPr>
+              <w:t>7</w:t>
+            </w:r>
+            <w:r>
+              <w:rPr>
+                <w:noProof/>
+                <w:webHidden/>
+              </w:rPr>
+              <w:fldChar w:fldCharType="end"/>
+            </w:r>
+          </w:hyperlink>
+        </w:p>
+        <w:p>
+          <w:pPr>
+            <w:pStyle w:val="Inhopg2"/>
+            <w:tabs>
+              <w:tab w:val="right" w:leader="dot" w:pos="9016"/>
+            </w:tabs>
+            <w:rPr>
+              <w:rFonts w:eastAsiaTheme="minorEastAsia"/>
+              <w:noProof/>
+              <w:lang w:eastAsia="nl-NL"/>
+            </w:rPr>
+          </w:pPr>
+          <w:hyperlink w:anchor="_Toc89802947" w:history="1">
+            <w:r>
+              <w:rPr>
+                <w:rStyle w:val="Hyperlink"/>
+                <w:noProof/>
+              </w:rPr>
               <w:t>Eisen:</w:t>
             </w:r>
             <w:r>
@@ -1800,7 +2039,549 @@
                 <w:noProof/>
                 <w:webHidden/>
               </w:rPr>
+              <w:fldChar w:fldCharType="begin"/>
+            </w:r>
+            <w:r>
+              <w:rPr>
+                <w:noProof/>
+                <w:webHidden/>
+              </w:rPr>
+              <w:instrText xml:space="preserve"> PAGEREF _Toc89802947 \h </w:instrText>
+            </w:r>
+            <w:r>
+              <w:rPr>
+                <w:noProof/>
+                <w:webHidden/>
+              </w:rPr>
+            </w:r>
+            <w:r>
+              <w:rPr>
+                <w:noProof/>
+                <w:webHidden/>
+              </w:rPr>
+              <w:fldChar w:fldCharType="separate"/>
+            </w:r>
+            <w:r>
+              <w:rPr>
+                <w:noProof/>
+                <w:webHidden/>
+              </w:rPr>
               <w:t>7</w:t>
+            </w:r>
+            <w:r>
+              <w:rPr>
+                <w:noProof/>
+                <w:webHidden/>
+              </w:rPr>
+              <w:fldChar w:fldCharType="end"/>
+            </w:r>
+          </w:hyperlink>
+        </w:p>
+        <w:p>
+          <w:pPr>
+            <w:pStyle w:val="Inhopg2"/>
+            <w:tabs>
+              <w:tab w:val="right" w:leader="dot" w:pos="9016"/>
+            </w:tabs>
+            <w:rPr>
+              <w:rFonts w:eastAsiaTheme="minorEastAsia"/>
+              <w:noProof/>
+              <w:lang w:eastAsia="nl-NL"/>
+            </w:rPr>
+          </w:pPr>
+          <w:hyperlink w:anchor="_Toc89802948" w:history="1">
+            <w:r>
+              <w:rPr>
+                <w:rStyle w:val="Hyperlink"/>
+                <w:noProof/>
+              </w:rPr>
+              <w:t>Verstoringen:</w:t>
+            </w:r>
+            <w:r>
+              <w:rPr>
+                <w:noProof/>
+                <w:webHidden/>
+              </w:rPr>
+              <w:tab/>
+            </w:r>
+            <w:r>
+              <w:rPr>
+                <w:noProof/>
+                <w:webHidden/>
+              </w:rPr>
+              <w:fldChar w:fldCharType="begin"/>
+            </w:r>
+            <w:r>
+              <w:rPr>
+                <w:noProof/>
+                <w:webHidden/>
+              </w:rPr>
+              <w:instrText xml:space="preserve"> PAGEREF _Toc89802948 \h </w:instrText>
+            </w:r>
+            <w:r>
+              <w:rPr>
+                <w:noProof/>
+                <w:webHidden/>
+              </w:rPr>
+            </w:r>
+            <w:r>
+              <w:rPr>
+                <w:noProof/>
+                <w:webHidden/>
+              </w:rPr>
+              <w:fldChar w:fldCharType="separate"/>
+            </w:r>
+            <w:r>
+              <w:rPr>
+                <w:noProof/>
+                <w:webHidden/>
+              </w:rPr>
+              <w:t>7</w:t>
+            </w:r>
+            <w:r>
+              <w:rPr>
+                <w:noProof/>
+                <w:webHidden/>
+              </w:rPr>
+              <w:fldChar w:fldCharType="end"/>
+            </w:r>
+          </w:hyperlink>
+        </w:p>
+        <w:p>
+          <w:pPr>
+            <w:pStyle w:val="Inhopg2"/>
+            <w:tabs>
+              <w:tab w:val="right" w:leader="dot" w:pos="9016"/>
+            </w:tabs>
+            <w:rPr>
+              <w:rFonts w:eastAsiaTheme="minorEastAsia"/>
+              <w:noProof/>
+              <w:lang w:eastAsia="nl-NL"/>
+            </w:rPr>
+          </w:pPr>
+          <w:hyperlink w:anchor="_Toc89802949" w:history="1">
+            <w:r>
+              <w:rPr>
+                <w:rStyle w:val="Hyperlink"/>
+                <w:noProof/>
+              </w:rPr>
+              <w:t>Keuzes:</w:t>
+            </w:r>
+            <w:r>
+              <w:rPr>
+                <w:noProof/>
+                <w:webHidden/>
+              </w:rPr>
+              <w:tab/>
+            </w:r>
+            <w:r>
+              <w:rPr>
+                <w:noProof/>
+                <w:webHidden/>
+              </w:rPr>
+              <w:fldChar w:fldCharType="begin"/>
+            </w:r>
+            <w:r>
+              <w:rPr>
+                <w:noProof/>
+                <w:webHidden/>
+              </w:rPr>
+              <w:instrText xml:space="preserve"> PAGEREF _Toc89802949 \h </w:instrText>
+            </w:r>
+            <w:r>
+              <w:rPr>
+                <w:noProof/>
+                <w:webHidden/>
+              </w:rPr>
+            </w:r>
+            <w:r>
+              <w:rPr>
+                <w:noProof/>
+                <w:webHidden/>
+              </w:rPr>
+              <w:fldChar w:fldCharType="separate"/>
+            </w:r>
+            <w:r>
+              <w:rPr>
+                <w:noProof/>
+                <w:webHidden/>
+              </w:rPr>
+              <w:t>7</w:t>
+            </w:r>
+            <w:r>
+              <w:rPr>
+                <w:noProof/>
+                <w:webHidden/>
+              </w:rPr>
+              <w:fldChar w:fldCharType="end"/>
+            </w:r>
+          </w:hyperlink>
+        </w:p>
+        <w:p>
+          <w:pPr>
+            <w:pStyle w:val="Inhopg1"/>
+            <w:tabs>
+              <w:tab w:val="left" w:pos="440"/>
+              <w:tab w:val="right" w:leader="dot" w:pos="9016"/>
+            </w:tabs>
+            <w:rPr>
+              <w:rFonts w:eastAsiaTheme="minorEastAsia"/>
+              <w:noProof/>
+              <w:lang w:eastAsia="nl-NL"/>
+            </w:rPr>
+          </w:pPr>
+          <w:hyperlink w:anchor="_Toc89802950" w:history="1">
+            <w:r>
+              <w:rPr>
+                <w:rStyle w:val="Hyperlink"/>
+                <w:noProof/>
+                <w:lang w:val="en-US"/>
+              </w:rPr>
+              <w:t>6.</w:t>
+            </w:r>
+            <w:r>
+              <w:rPr>
+                <w:rFonts w:eastAsiaTheme="minorEastAsia"/>
+                <w:noProof/>
+                <w:lang w:eastAsia="nl-NL"/>
+              </w:rPr>
+              <w:tab/>
+            </w:r>
+            <w:r>
+              <w:rPr>
+                <w:rStyle w:val="Hyperlink"/>
+                <w:noProof/>
+                <w:lang w:val="en-US"/>
+              </w:rPr>
+              <w:t>Digitale signalen</w:t>
+            </w:r>
+            <w:r>
+              <w:rPr>
+                <w:noProof/>
+                <w:webHidden/>
+              </w:rPr>
+              <w:tab/>
+            </w:r>
+            <w:r>
+              <w:rPr>
+                <w:noProof/>
+                <w:webHidden/>
+              </w:rPr>
+              <w:fldChar w:fldCharType="begin"/>
+            </w:r>
+            <w:r>
+              <w:rPr>
+                <w:noProof/>
+                <w:webHidden/>
+              </w:rPr>
+              <w:instrText xml:space="preserve"> PAGEREF _Toc89802950 \h </w:instrText>
+            </w:r>
+            <w:r>
+              <w:rPr>
+                <w:noProof/>
+                <w:webHidden/>
+              </w:rPr>
+            </w:r>
+            <w:r>
+              <w:rPr>
+                <w:noProof/>
+                <w:webHidden/>
+              </w:rPr>
+              <w:fldChar w:fldCharType="separate"/>
+            </w:r>
+            <w:r>
+              <w:rPr>
+                <w:noProof/>
+                <w:webHidden/>
+              </w:rPr>
+              <w:t>8</w:t>
+            </w:r>
+            <w:r>
+              <w:rPr>
+                <w:noProof/>
+                <w:webHidden/>
+              </w:rPr>
+              <w:fldChar w:fldCharType="end"/>
+            </w:r>
+          </w:hyperlink>
+        </w:p>
+        <w:p>
+          <w:pPr>
+            <w:pStyle w:val="Inhopg2"/>
+            <w:tabs>
+              <w:tab w:val="right" w:leader="dot" w:pos="9016"/>
+            </w:tabs>
+            <w:rPr>
+              <w:rFonts w:eastAsiaTheme="minorEastAsia"/>
+              <w:noProof/>
+              <w:lang w:eastAsia="nl-NL"/>
+            </w:rPr>
+          </w:pPr>
+          <w:hyperlink w:anchor="_Toc89802951" w:history="1">
+            <w:r>
+              <w:rPr>
+                <w:rStyle w:val="Hyperlink"/>
+                <w:noProof/>
+              </w:rPr>
+              <w:t>Informatie:</w:t>
+            </w:r>
+            <w:r>
+              <w:rPr>
+                <w:noProof/>
+                <w:webHidden/>
+              </w:rPr>
+              <w:tab/>
+            </w:r>
+            <w:r>
+              <w:rPr>
+                <w:noProof/>
+                <w:webHidden/>
+              </w:rPr>
+              <w:fldChar w:fldCharType="begin"/>
+            </w:r>
+            <w:r>
+              <w:rPr>
+                <w:noProof/>
+                <w:webHidden/>
+              </w:rPr>
+              <w:instrText xml:space="preserve"> PAGEREF _Toc89802951 \h </w:instrText>
+            </w:r>
+            <w:r>
+              <w:rPr>
+                <w:noProof/>
+                <w:webHidden/>
+              </w:rPr>
+            </w:r>
+            <w:r>
+              <w:rPr>
+                <w:noProof/>
+                <w:webHidden/>
+              </w:rPr>
+              <w:fldChar w:fldCharType="separate"/>
+            </w:r>
+            <w:r>
+              <w:rPr>
+                <w:noProof/>
+                <w:webHidden/>
+              </w:rPr>
+              <w:t>8</w:t>
+            </w:r>
+            <w:r>
+              <w:rPr>
+                <w:noProof/>
+                <w:webHidden/>
+              </w:rPr>
+              <w:fldChar w:fldCharType="end"/>
+            </w:r>
+          </w:hyperlink>
+        </w:p>
+        <w:p>
+          <w:pPr>
+            <w:pStyle w:val="Inhopg2"/>
+            <w:tabs>
+              <w:tab w:val="right" w:leader="dot" w:pos="9016"/>
+            </w:tabs>
+            <w:rPr>
+              <w:rFonts w:eastAsiaTheme="minorEastAsia"/>
+              <w:noProof/>
+              <w:lang w:eastAsia="nl-NL"/>
+            </w:rPr>
+          </w:pPr>
+          <w:hyperlink w:anchor="_Toc89802952" w:history="1">
+            <w:r>
+              <w:rPr>
+                <w:rStyle w:val="Hyperlink"/>
+                <w:noProof/>
+              </w:rPr>
+              <w:t>Eisen:</w:t>
+            </w:r>
+            <w:r>
+              <w:rPr>
+                <w:noProof/>
+                <w:webHidden/>
+              </w:rPr>
+              <w:tab/>
+            </w:r>
+            <w:r>
+              <w:rPr>
+                <w:noProof/>
+                <w:webHidden/>
+              </w:rPr>
+              <w:fldChar w:fldCharType="begin"/>
+            </w:r>
+            <w:r>
+              <w:rPr>
+                <w:noProof/>
+                <w:webHidden/>
+              </w:rPr>
+              <w:instrText xml:space="preserve"> PAGEREF _Toc89802952 \h </w:instrText>
+            </w:r>
+            <w:r>
+              <w:rPr>
+                <w:noProof/>
+                <w:webHidden/>
+              </w:rPr>
+            </w:r>
+            <w:r>
+              <w:rPr>
+                <w:noProof/>
+                <w:webHidden/>
+              </w:rPr>
+              <w:fldChar w:fldCharType="separate"/>
+            </w:r>
+            <w:r>
+              <w:rPr>
+                <w:noProof/>
+                <w:webHidden/>
+              </w:rPr>
+              <w:t>8</w:t>
+            </w:r>
+            <w:r>
+              <w:rPr>
+                <w:noProof/>
+                <w:webHidden/>
+              </w:rPr>
+              <w:fldChar w:fldCharType="end"/>
+            </w:r>
+          </w:hyperlink>
+        </w:p>
+        <w:p>
+          <w:pPr>
+            <w:pStyle w:val="Inhopg2"/>
+            <w:tabs>
+              <w:tab w:val="right" w:leader="dot" w:pos="9016"/>
+            </w:tabs>
+            <w:rPr>
+              <w:rFonts w:eastAsiaTheme="minorEastAsia"/>
+              <w:noProof/>
+              <w:lang w:eastAsia="nl-NL"/>
+            </w:rPr>
+          </w:pPr>
+          <w:hyperlink w:anchor="_Toc89802953" w:history="1">
+            <w:r>
+              <w:rPr>
+                <w:rStyle w:val="Hyperlink"/>
+                <w:noProof/>
+              </w:rPr>
+              <w:t>Verstoringen:</w:t>
+            </w:r>
+            <w:r>
+              <w:rPr>
+                <w:noProof/>
+                <w:webHidden/>
+              </w:rPr>
+              <w:tab/>
+            </w:r>
+            <w:r>
+              <w:rPr>
+                <w:noProof/>
+                <w:webHidden/>
+              </w:rPr>
+              <w:fldChar w:fldCharType="begin"/>
+            </w:r>
+            <w:r>
+              <w:rPr>
+                <w:noProof/>
+                <w:webHidden/>
+              </w:rPr>
+              <w:instrText xml:space="preserve"> PAGEREF _Toc89802953 \h </w:instrText>
+            </w:r>
+            <w:r>
+              <w:rPr>
+                <w:noProof/>
+                <w:webHidden/>
+              </w:rPr>
+            </w:r>
+            <w:r>
+              <w:rPr>
+                <w:noProof/>
+                <w:webHidden/>
+              </w:rPr>
+              <w:fldChar w:fldCharType="separate"/>
+            </w:r>
+            <w:r>
+              <w:rPr>
+                <w:noProof/>
+                <w:webHidden/>
+              </w:rPr>
+              <w:t>8</w:t>
+            </w:r>
+            <w:r>
+              <w:rPr>
+                <w:noProof/>
+                <w:webHidden/>
+              </w:rPr>
+              <w:fldChar w:fldCharType="end"/>
+            </w:r>
+          </w:hyperlink>
+        </w:p>
+        <w:p>
+          <w:pPr>
+            <w:pStyle w:val="Inhopg2"/>
+            <w:tabs>
+              <w:tab w:val="right" w:leader="dot" w:pos="9016"/>
+            </w:tabs>
+            <w:rPr>
+              <w:rFonts w:eastAsiaTheme="minorEastAsia"/>
+              <w:noProof/>
+              <w:lang w:eastAsia="nl-NL"/>
+            </w:rPr>
+          </w:pPr>
+          <w:hyperlink w:anchor="_Toc89802954" w:history="1">
+            <w:r>
+              <w:rPr>
+                <w:rStyle w:val="Hyperlink"/>
+                <w:noProof/>
+              </w:rPr>
+              <w:t>Keuzes:</w:t>
+            </w:r>
+            <w:r>
+              <w:rPr>
+                <w:noProof/>
+                <w:webHidden/>
+              </w:rPr>
+              <w:tab/>
+            </w:r>
+            <w:r>
+              <w:rPr>
+                <w:noProof/>
+                <w:webHidden/>
+              </w:rPr>
+              <w:fldChar w:fldCharType="begin"/>
+            </w:r>
+            <w:r>
+              <w:rPr>
+                <w:noProof/>
+                <w:webHidden/>
+              </w:rPr>
+              <w:instrText xml:space="preserve"> PAGEREF _Toc89802954 \h </w:instrText>
+            </w:r>
+            <w:r>
+              <w:rPr>
+                <w:noProof/>
+                <w:webHidden/>
+              </w:rPr>
+            </w:r>
+            <w:r>
+              <w:rPr>
+                <w:noProof/>
+                <w:webHidden/>
+              </w:rPr>
+              <w:fldChar w:fldCharType="separate"/>
+            </w:r>
+            <w:r>
+              <w:rPr>
+                <w:noProof/>
+                <w:webHidden/>
+              </w:rPr>
+              <w:t>8</w:t>
+            </w:r>
+            <w:r>
+              <w:rPr>
+                <w:noProof/>
+                <w:webHidden/>
+              </w:rPr>
+              <w:fldChar w:fldCharType="end"/>
             </w:r>
           </w:hyperlink>
         </w:p>
@@ -1859,12 +2640,6 @@
               <w:webHidden/>
             </w:rPr>
             <w:tab/>
-          </w:r>
-          <w:r>
-            <w:rPr>
-              <w:noProof/>
-              <w:webHidden/>
-            </w:rPr>
             <w:t>8</w:t>
           </w:r>
         </w:p>
@@ -1893,12 +2668,6 @@
               <w:webHidden/>
             </w:rPr>
             <w:tab/>
-          </w:r>
-          <w:r>
-            <w:rPr>
-              <w:noProof/>
-              <w:webHidden/>
-            </w:rPr>
             <w:t>8</w:t>
           </w:r>
         </w:p>
@@ -1930,7 +2699,7 @@
           <w:color w:val="ED7D31" w:themeColor="accent2"/>
         </w:rPr>
       </w:pPr>
-      <w:bookmarkStart w:id="0" w:name="_Toc88048122"/>
+      <w:bookmarkStart w:id="0" w:name="_Toc89802930"/>
       <w:r>
         <w:rPr>
           <w:color w:val="ED7D31" w:themeColor="accent2"/>
@@ -1953,54 +2722,50 @@
           <w:rFonts w:eastAsiaTheme="minorEastAsia"/>
           <w:lang w:eastAsia="nl-NL"/>
         </w:rPr>
-        <w:t xml:space="preserve">Dit project gaat over het communicatie systeem van de boot </w:t>
-      </w:r>
-      <w:proofErr w:type="spellStart"/>
-      <w:r>
+        <w:t>Dit project gaat over het communicatie systeem van de boot EindMaas.</w:t>
+      </w:r>
+    </w:p>
+    <w:p>
+      <w:pPr>
         <w:rPr>
           <w:rFonts w:eastAsiaTheme="minorEastAsia"/>
           <w:lang w:eastAsia="nl-NL"/>
         </w:rPr>
-        <w:t>EindMaas</w:t>
-      </w:r>
-      <w:proofErr w:type="spellEnd"/>
+      </w:pPr>
       <w:r>
         <w:rPr>
           <w:rFonts w:eastAsiaTheme="minorEastAsia"/>
           <w:lang w:eastAsia="nl-NL"/>
         </w:rPr>
-        <w:t>.</w:t>
-      </w:r>
-    </w:p>
-    <w:p>
-      <w:pPr>
+        <w:t xml:space="preserve">De EindMaas is een water drone die over de Maas heen moet kunnen varen door middel van afstandsbesturing. In dit project moeten wij zorgen voor de communicatie tussen </w:t>
+      </w:r>
+      <w:r>
         <w:rPr>
           <w:rFonts w:eastAsiaTheme="minorEastAsia"/>
           <w:lang w:eastAsia="nl-NL"/>
         </w:rPr>
-      </w:pPr>
+        <w:t>componenten</w:t>
+      </w:r>
       <w:r>
         <w:rPr>
           <w:rFonts w:eastAsiaTheme="minorEastAsia"/>
           <w:lang w:eastAsia="nl-NL"/>
         </w:rPr>
-        <w:t xml:space="preserve">De </w:t>
-      </w:r>
-      <w:proofErr w:type="spellStart"/>
+        <w:t xml:space="preserve"> </w:t>
+      </w:r>
       <w:r>
         <w:rPr>
           <w:rFonts w:eastAsiaTheme="minorEastAsia"/>
           <w:lang w:eastAsia="nl-NL"/>
         </w:rPr>
-        <w:t>EindMaas</w:t>
-      </w:r>
-      <w:proofErr w:type="spellEnd"/>
+        <w:t xml:space="preserve">in de boot </w:t>
+      </w:r>
       <w:r>
         <w:rPr>
           <w:rFonts w:eastAsiaTheme="minorEastAsia"/>
           <w:lang w:eastAsia="nl-NL"/>
         </w:rPr>
-        <w:t xml:space="preserve"> is een water drone die over de Maas heen moet kunnen varen door middel van afstandsbesturing. In dit project moeten wij zorgen voor de communicatie tussen </w:t>
+        <w:t xml:space="preserve">en het ontvangst van de informatie van de kant. Dit word door middel van smart </w:t>
       </w:r>
       <w:r>
         <w:rPr>
@@ -2014,21 +2779,22 @@
           <w:rFonts w:eastAsiaTheme="minorEastAsia"/>
           <w:lang w:eastAsia="nl-NL"/>
         </w:rPr>
-        <w:t xml:space="preserve"> </w:t>
-      </w:r>
-      <w:r>
+        <w:t xml:space="preserve"> gedaan.</w:t>
+      </w:r>
+    </w:p>
+    <w:p>
+      <w:pPr>
         <w:rPr>
           <w:rFonts w:eastAsiaTheme="minorEastAsia"/>
           <w:lang w:eastAsia="nl-NL"/>
         </w:rPr>
-        <w:t xml:space="preserve">in de boot </w:t>
-      </w:r>
+      </w:pPr>
       <w:r>
         <w:rPr>
           <w:rFonts w:eastAsiaTheme="minorEastAsia"/>
           <w:lang w:eastAsia="nl-NL"/>
         </w:rPr>
-        <w:t xml:space="preserve">en het ontvangst van de informatie van de kant. Dit word door middel van smart </w:t>
+        <w:t xml:space="preserve">Smart </w:t>
       </w:r>
       <w:r>
         <w:rPr>
@@ -2042,22 +2808,21 @@
           <w:rFonts w:eastAsiaTheme="minorEastAsia"/>
           <w:lang w:eastAsia="nl-NL"/>
         </w:rPr>
-        <w:t xml:space="preserve"> gedaan.</w:t>
-      </w:r>
-    </w:p>
-    <w:p>
-      <w:pPr>
+        <w:t xml:space="preserve"> zijn</w:t>
+      </w:r>
+      <w:r>
         <w:rPr>
           <w:rFonts w:eastAsiaTheme="minorEastAsia"/>
           <w:lang w:eastAsia="nl-NL"/>
         </w:rPr>
-      </w:pPr>
+        <w:t xml:space="preserve"> een verzameling van</w:t>
+      </w:r>
       <w:r>
         <w:rPr>
           <w:rFonts w:eastAsiaTheme="minorEastAsia"/>
           <w:lang w:eastAsia="nl-NL"/>
         </w:rPr>
-        <w:t xml:space="preserve">Smart </w:t>
+        <w:t xml:space="preserve"> </w:t>
       </w:r>
       <w:r>
         <w:rPr>
@@ -2071,168 +2836,122 @@
           <w:rFonts w:eastAsiaTheme="minorEastAsia"/>
           <w:lang w:eastAsia="nl-NL"/>
         </w:rPr>
-        <w:t xml:space="preserve"> zijn</w:t>
+        <w:t xml:space="preserve"> die </w:t>
       </w:r>
       <w:r>
         <w:rPr>
           <w:rFonts w:eastAsiaTheme="minorEastAsia"/>
           <w:lang w:eastAsia="nl-NL"/>
         </w:rPr>
-        <w:t xml:space="preserve"> een verzameling van</w:t>
+        <w:t>zelf NMEA berichten kunnen afluisteren en kunnen vertalen</w:t>
       </w:r>
       <w:r>
         <w:rPr>
           <w:rFonts w:eastAsiaTheme="minorEastAsia"/>
           <w:lang w:eastAsia="nl-NL"/>
         </w:rPr>
-        <w:t xml:space="preserve"> </w:t>
-      </w:r>
-      <w:r>
+        <w:t>.</w:t>
+      </w:r>
+    </w:p>
+    <w:p>
+      <w:pPr>
         <w:rPr>
           <w:rFonts w:eastAsiaTheme="minorEastAsia"/>
           <w:lang w:eastAsia="nl-NL"/>
         </w:rPr>
-        <w:t>componenten</w:t>
-      </w:r>
+      </w:pPr>
       <w:r>
         <w:rPr>
           <w:rFonts w:eastAsiaTheme="minorEastAsia"/>
           <w:lang w:eastAsia="nl-NL"/>
         </w:rPr>
-        <w:t xml:space="preserve"> die </w:t>
-      </w:r>
-      <w:r>
+        <w:t>NMEA is een protocol wat veel gebruikt word in scheepsvaart om gegevens uit te wisselen tussen componenten.</w:t>
+      </w:r>
+    </w:p>
+    <w:p>
+      <w:pPr>
         <w:rPr>
           <w:rFonts w:eastAsiaTheme="minorEastAsia"/>
           <w:lang w:eastAsia="nl-NL"/>
         </w:rPr>
-        <w:t>zelf NMEA berichten kunnen afluisteren en kunnen vertalen</w:t>
-      </w:r>
+      </w:pPr>
       <w:r>
         <w:rPr>
           <w:rFonts w:eastAsiaTheme="minorEastAsia"/>
           <w:lang w:eastAsia="nl-NL"/>
         </w:rPr>
-        <w:t>.</w:t>
-      </w:r>
-    </w:p>
-    <w:p>
-      <w:pPr>
+        <w:t xml:space="preserve">De informatie </w:t>
+      </w:r>
+      <w:r>
         <w:rPr>
           <w:rFonts w:eastAsiaTheme="minorEastAsia"/>
           <w:lang w:eastAsia="nl-NL"/>
         </w:rPr>
-      </w:pPr>
+        <w:t>word</w:t>
+      </w:r>
       <w:r>
         <w:rPr>
           <w:rFonts w:eastAsiaTheme="minorEastAsia"/>
           <w:lang w:eastAsia="nl-NL"/>
         </w:rPr>
-        <w:t>NMEA is een protocol wat veel gebruikt word in scheepsvaart om gegevens uit te wisselen tussen component</w:t>
+        <w:t>t</w:t>
       </w:r>
       <w:r>
         <w:rPr>
           <w:rFonts w:eastAsiaTheme="minorEastAsia"/>
           <w:lang w:eastAsia="nl-NL"/>
         </w:rPr>
-        <w:t>en</w:t>
+        <w:t xml:space="preserve"> door het </w:t>
       </w:r>
       <w:r>
         <w:rPr>
           <w:rFonts w:eastAsiaTheme="minorEastAsia"/>
           <w:lang w:eastAsia="nl-NL"/>
         </w:rPr>
-        <w:t>.</w:t>
-      </w:r>
-    </w:p>
-    <w:p>
-      <w:pPr>
+        <w:t>systeem</w:t>
+      </w:r>
+      <w:r>
         <w:rPr>
           <w:rFonts w:eastAsiaTheme="minorEastAsia"/>
           <w:lang w:eastAsia="nl-NL"/>
         </w:rPr>
-      </w:pPr>
+        <w:t xml:space="preserve"> gestuurd in de vorm van NMEA</w:t>
+      </w:r>
       <w:r>
         <w:rPr>
           <w:rFonts w:eastAsiaTheme="minorEastAsia"/>
           <w:lang w:eastAsia="nl-NL"/>
         </w:rPr>
-        <w:t xml:space="preserve">De informatie </w:t>
+        <w:t xml:space="preserve">, waar doormiddel van het smart gemaakte </w:t>
       </w:r>
       <w:r>
         <w:rPr>
           <w:rFonts w:eastAsiaTheme="minorEastAsia"/>
           <w:lang w:eastAsia="nl-NL"/>
         </w:rPr>
-        <w:t xml:space="preserve">word door het </w:t>
-      </w:r>
-      <w:proofErr w:type="spellStart"/>
+        <w:t>componenten</w:t>
+      </w:r>
       <w:r>
         <w:rPr>
           <w:rFonts w:eastAsiaTheme="minorEastAsia"/>
           <w:lang w:eastAsia="nl-NL"/>
         </w:rPr>
-        <w:t>systeems</w:t>
-      </w:r>
-      <w:proofErr w:type="spellEnd"/>
-      <w:r>
+        <w:t xml:space="preserve"> die informatie kan worden verwerkt en uitgevoerd.</w:t>
+      </w:r>
+    </w:p>
+    <w:p>
+      <w:pPr>
         <w:rPr>
           <w:rFonts w:eastAsiaTheme="minorEastAsia"/>
           <w:lang w:eastAsia="nl-NL"/>
         </w:rPr>
-        <w:t xml:space="preserve"> gestuurd in de vorm van NMEA</w:t>
-      </w:r>
+      </w:pPr>
       <w:r>
         <w:rPr>
           <w:rFonts w:eastAsiaTheme="minorEastAsia"/>
           <w:lang w:eastAsia="nl-NL"/>
         </w:rPr>
-        <w:t xml:space="preserve">, waar doormiddel van het smart gemaakte </w:t>
-      </w:r>
-      <w:r>
-        <w:rPr>
-          <w:rFonts w:eastAsiaTheme="minorEastAsia"/>
-          <w:lang w:eastAsia="nl-NL"/>
-        </w:rPr>
-        <w:t>componenten</w:t>
-      </w:r>
-      <w:r>
-        <w:rPr>
-          <w:rFonts w:eastAsiaTheme="minorEastAsia"/>
-          <w:lang w:eastAsia="nl-NL"/>
-        </w:rPr>
-        <w:t xml:space="preserve"> die informatie kan worden verwerkt en uitgevoerd.</w:t>
-      </w:r>
-    </w:p>
-    <w:p>
-      <w:pPr>
-        <w:rPr>
-          <w:rFonts w:eastAsiaTheme="minorEastAsia"/>
-          <w:lang w:eastAsia="nl-NL"/>
-        </w:rPr>
-      </w:pPr>
-      <w:r>
-        <w:rPr>
-          <w:rFonts w:eastAsiaTheme="minorEastAsia"/>
-          <w:lang w:eastAsia="nl-NL"/>
-        </w:rPr>
-        <w:t xml:space="preserve">In deze functionele decompositie willen wij duidelijk maken welke functies er aan bod komen in de </w:t>
-      </w:r>
-      <w:proofErr w:type="spellStart"/>
-      <w:r>
-        <w:rPr>
-          <w:rFonts w:eastAsiaTheme="minorEastAsia"/>
-          <w:lang w:eastAsia="nl-NL"/>
-        </w:rPr>
-        <w:t>EindMaas</w:t>
-      </w:r>
-      <w:proofErr w:type="spellEnd"/>
-      <w:r>
-        <w:rPr>
-          <w:rFonts w:eastAsiaTheme="minorEastAsia"/>
-          <w:lang w:eastAsia="nl-NL"/>
-        </w:rPr>
-        <w:t>, en hoe deze met elkaar werken. Ook word er laten zien waar er potentiële storingen zijn.</w:t>
+        <w:t>In deze functionele decompositie willen wij duidelijk maken welke functies er aan bod komen in de EindMaas, en hoe deze met elkaar werken. Ook word er laten zien waar er potentiële storingen zijn.</w:t>
       </w:r>
     </w:p>
     <w:p>
@@ -2317,7 +3036,7 @@
           <w:color w:val="ED7D31" w:themeColor="accent2"/>
         </w:rPr>
       </w:pPr>
-      <w:bookmarkStart w:id="1" w:name="_Toc88048123"/>
+      <w:bookmarkStart w:id="1" w:name="_Toc89802931"/>
       <w:r>
         <w:rPr>
           <w:color w:val="ED7D31" w:themeColor="accent2"/>
@@ -2331,31 +3050,14 @@
         <w:pStyle w:val="Kop2"/>
         <w:rPr>
           <w:color w:val="ED7D31" w:themeColor="accent2"/>
-          <w:sz w:val="28"/>
-          <w:szCs w:val="28"/>
-          <w:lang w:val="en-US"/>
-        </w:rPr>
-      </w:pPr>
-      <w:bookmarkStart w:id="2" w:name="_Toc88048124"/>
-      <w:proofErr w:type="spellStart"/>
-      <w:r>
-        <w:rPr>
-          <w:color w:val="ED7D31" w:themeColor="accent2"/>
-          <w:sz w:val="28"/>
-          <w:szCs w:val="28"/>
-          <w:lang w:val="en-US"/>
-        </w:rPr>
-        <w:t>Informatie</w:t>
-      </w:r>
-      <w:proofErr w:type="spellEnd"/>
-      <w:r>
-        <w:rPr>
-          <w:color w:val="ED7D31" w:themeColor="accent2"/>
-          <w:sz w:val="28"/>
-          <w:szCs w:val="28"/>
-          <w:lang w:val="en-US"/>
-        </w:rPr>
-        <w:t>:</w:t>
+        </w:rPr>
+      </w:pPr>
+      <w:bookmarkStart w:id="2" w:name="_Toc89802932"/>
+      <w:r>
+        <w:rPr>
+          <w:color w:val="ED7D31" w:themeColor="accent2"/>
+        </w:rPr>
+        <w:t>Informatie:</w:t>
       </w:r>
       <w:bookmarkEnd w:id="2"/>
     </w:p>
@@ -2479,7 +3181,7 @@
           <w:color w:val="ED7D31" w:themeColor="accent2"/>
         </w:rPr>
       </w:pPr>
-      <w:bookmarkStart w:id="3" w:name="_Toc88048126"/>
+      <w:bookmarkStart w:id="3" w:name="_Toc89802933"/>
       <w:r>
         <w:rPr>
           <w:color w:val="ED7D31" w:themeColor="accent2"/>
@@ -2497,14 +3199,20 @@
           <w:szCs w:val="28"/>
         </w:rPr>
       </w:pPr>
-      <w:bookmarkStart w:id="4" w:name="_Toc88048127"/>
+      <w:bookmarkStart w:id="4" w:name="_Toc89802934"/>
+      <w:r>
+        <w:rPr>
+          <w:color w:val="ED7D31" w:themeColor="accent2"/>
+        </w:rPr>
+        <w:t>Informatie</w:t>
+      </w:r>
       <w:r>
         <w:rPr>
           <w:color w:val="ED7D31" w:themeColor="accent2"/>
           <w:sz w:val="28"/>
           <w:szCs w:val="28"/>
         </w:rPr>
-        <w:t>Informatie:</w:t>
+        <w:t>:</w:t>
       </w:r>
       <w:bookmarkEnd w:id="4"/>
     </w:p>
@@ -2530,19 +3238,17 @@
       <w:r>
         <w:t xml:space="preserve"> Externe communicatie is van een </w:t>
       </w:r>
-      <w:proofErr w:type="spellStart"/>
-      <w:r>
-        <w:t>ras</w:t>
+      <w:r>
+        <w:t>R</w:t>
+      </w:r>
+      <w:r>
+        <w:t>as</w:t>
       </w:r>
       <w:r>
         <w:t>p</w:t>
       </w:r>
       <w:r>
-        <w:t>berry</w:t>
-      </w:r>
-      <w:proofErr w:type="spellEnd"/>
-      <w:r>
-        <w:t xml:space="preserve"> naar buiten toe zodat het extern kan worden bestuurd.</w:t>
+        <w:t>berry naar buiten toe zodat het extern kan worden bestuurd.</w:t>
       </w:r>
     </w:p>
     <w:p>
@@ -2550,16 +3256,12 @@
         <w:pStyle w:val="Kop2"/>
         <w:rPr>
           <w:color w:val="ED7D31" w:themeColor="accent2"/>
-          <w:sz w:val="28"/>
-          <w:szCs w:val="28"/>
-        </w:rPr>
-      </w:pPr>
-      <w:bookmarkStart w:id="5" w:name="_Toc88048128"/>
-      <w:r>
-        <w:rPr>
-          <w:color w:val="ED7D31" w:themeColor="accent2"/>
-          <w:sz w:val="28"/>
-          <w:szCs w:val="28"/>
+        </w:rPr>
+      </w:pPr>
+      <w:bookmarkStart w:id="5" w:name="_Toc89802935"/>
+      <w:r>
+        <w:rPr>
+          <w:color w:val="ED7D31" w:themeColor="accent2"/>
         </w:rPr>
         <w:t>Eisen:</w:t>
       </w:r>
@@ -2652,7 +3354,7 @@
           <w:lang w:val="en-US"/>
         </w:rPr>
       </w:pPr>
-      <w:bookmarkStart w:id="6" w:name="_Toc88048129"/>
+      <w:bookmarkStart w:id="6" w:name="_Toc89802936"/>
       <w:proofErr w:type="spellStart"/>
       <w:r>
         <w:rPr>
@@ -2685,142 +3387,110 @@
         <w:pStyle w:val="Kop2"/>
         <w:rPr>
           <w:color w:val="ED7D31" w:themeColor="accent2"/>
+        </w:rPr>
+      </w:pPr>
+      <w:bookmarkStart w:id="7" w:name="_Toc89802937"/>
+      <w:r>
+        <w:rPr>
+          <w:color w:val="ED7D31" w:themeColor="accent2"/>
+        </w:rPr>
+        <w:t>Informatie:</w:t>
+      </w:r>
+      <w:bookmarkEnd w:id="7"/>
+    </w:p>
+    <w:p>
+      <w:r>
+        <w:t>Het berichten sturen van de Externe communicatie is heel belangrijk zodat de sensor data naar buiten kan worden gestuurd. Ook kan je via deze berichten andere belangrijke informatie versturen zoals; batterij percentage.</w:t>
+      </w:r>
+      <w:r>
+        <w:t xml:space="preserve"> Hiervoor wordt een interface met naar de groep van scheepsbrug communicatie gebruikt</w:t>
+      </w:r>
+    </w:p>
+    <w:p>
+      <w:pPr>
+        <w:pStyle w:val="Kop2"/>
+        <w:rPr>
+          <w:color w:val="ED7D31" w:themeColor="accent2"/>
           <w:sz w:val="28"/>
           <w:szCs w:val="28"/>
         </w:rPr>
       </w:pPr>
-      <w:bookmarkStart w:id="7" w:name="_Toc88048130"/>
+      <w:bookmarkStart w:id="8" w:name="_Toc89802938"/>
       <w:r>
         <w:rPr>
           <w:color w:val="ED7D31" w:themeColor="accent2"/>
           <w:sz w:val="28"/>
           <w:szCs w:val="28"/>
         </w:rPr>
-        <w:t>Informatie:</w:t>
-      </w:r>
-      <w:bookmarkEnd w:id="7"/>
-    </w:p>
-    <w:p>
-      <w:r>
-        <w:t>Het berichten sturen van de Externe communicatie is heel belangrijk zodat de sensor data naar buiten kan worden gestuurd. Ook kan je via deze berichten andere belangrijke informatie versturen zoals; batterij percentage.</w:t>
-      </w:r>
-      <w:r>
-        <w:t xml:space="preserve"> Hiervoor wordt een interface met naar de groep van scheepsbrug communicatie gebruikt</w:t>
-      </w:r>
+        <w:t>Eisen:</w:t>
+      </w:r>
+      <w:bookmarkEnd w:id="8"/>
+    </w:p>
+    <w:p>
+      <w:pPr>
+        <w:pStyle w:val="Geenafstand"/>
+      </w:pPr>
+      <w:r>
+        <w:t>De berichten naar buiten worden ook via NMEA verstuurd</w:t>
+      </w:r>
+      <w:r>
+        <w:t>.</w:t>
+      </w:r>
+    </w:p>
+    <w:p>
+      <w:pPr>
+        <w:pStyle w:val="Geenafstand"/>
+      </w:pPr>
+    </w:p>
+    <w:p>
+      <w:pPr>
+        <w:pStyle w:val="Geenafstand"/>
+      </w:pPr>
+      <w:r>
+        <w:t>De latency tussen berichten moet onder de 500 ms blijven.</w:t>
+      </w:r>
+    </w:p>
+    <w:p>
+      <w:pPr>
+        <w:pStyle w:val="Geenafstand"/>
+      </w:pPr>
     </w:p>
     <w:p>
       <w:pPr>
         <w:pStyle w:val="Kop2"/>
         <w:rPr>
           <w:color w:val="ED7D31" w:themeColor="accent2"/>
-          <w:sz w:val="28"/>
-          <w:szCs w:val="28"/>
-        </w:rPr>
-      </w:pPr>
-      <w:bookmarkStart w:id="8" w:name="_Toc88048131"/>
-      <w:r>
-        <w:rPr>
-          <w:color w:val="ED7D31" w:themeColor="accent2"/>
-          <w:sz w:val="28"/>
-          <w:szCs w:val="28"/>
-        </w:rPr>
-        <w:t>Eisen:</w:t>
-      </w:r>
-      <w:bookmarkEnd w:id="8"/>
-    </w:p>
-    <w:p>
-      <w:pPr>
-        <w:pStyle w:val="Geenafstand"/>
-      </w:pPr>
-      <w:r>
-        <w:t>De berichten naar buiten worden ook via NMEA verstuurd</w:t>
-      </w:r>
-      <w:r>
-        <w:t>.</w:t>
-      </w:r>
-    </w:p>
-    <w:p>
-      <w:pPr>
-        <w:pStyle w:val="Geenafstand"/>
-      </w:pPr>
-    </w:p>
-    <w:p>
-      <w:pPr>
-        <w:pStyle w:val="Geenafstand"/>
-      </w:pPr>
-      <w:r>
-        <w:t xml:space="preserve">De </w:t>
-      </w:r>
-      <w:proofErr w:type="spellStart"/>
-      <w:r>
-        <w:t>latency</w:t>
-      </w:r>
-      <w:proofErr w:type="spellEnd"/>
-      <w:r>
-        <w:t xml:space="preserve"> tussen berichten moet onder de 500 ms blijven.</w:t>
-      </w:r>
-    </w:p>
-    <w:p>
-      <w:pPr>
-        <w:pStyle w:val="Geenafstand"/>
-      </w:pPr>
+        </w:rPr>
+      </w:pPr>
+      <w:bookmarkStart w:id="9" w:name="_Toc89802939"/>
+      <w:r>
+        <w:rPr>
+          <w:color w:val="ED7D31" w:themeColor="accent2"/>
+        </w:rPr>
+        <w:t>Transport:</w:t>
+      </w:r>
+      <w:bookmarkEnd w:id="9"/>
+    </w:p>
+    <w:p>
+      <w:r>
+        <w:t>Berichten worden liefst verstuurd via een draadloze verbinding, maar kan ook met een ethernet kabel.</w:t>
+      </w:r>
     </w:p>
     <w:p>
       <w:pPr>
         <w:pStyle w:val="Kop2"/>
         <w:rPr>
           <w:color w:val="ED7D31" w:themeColor="accent2"/>
-          <w:sz w:val="28"/>
-          <w:szCs w:val="28"/>
-        </w:rPr>
-      </w:pPr>
-      <w:r>
-        <w:rPr>
-          <w:color w:val="ED7D31" w:themeColor="accent2"/>
-          <w:sz w:val="28"/>
-          <w:szCs w:val="28"/>
-        </w:rPr>
-        <w:t>Transport</w:t>
-      </w:r>
-      <w:r>
-        <w:rPr>
-          <w:color w:val="ED7D31" w:themeColor="accent2"/>
-          <w:sz w:val="28"/>
-          <w:szCs w:val="28"/>
-        </w:rPr>
-        <w:t>:</w:t>
-      </w:r>
-    </w:p>
-    <w:p>
-      <w:r>
-        <w:t>Berichten worden liefst verstuurd via een draadloze verbinding, maar kan ook met een ethernet kabel.</w:t>
-      </w:r>
-    </w:p>
-    <w:p>
-      <w:pPr>
-        <w:pStyle w:val="Kop2"/>
-        <w:rPr>
-          <w:color w:val="ED7D31" w:themeColor="accent2"/>
-          <w:sz w:val="28"/>
-          <w:szCs w:val="28"/>
-        </w:rPr>
-      </w:pPr>
-      <w:r>
-        <w:rPr>
-          <w:color w:val="ED7D31" w:themeColor="accent2"/>
-          <w:sz w:val="28"/>
-          <w:szCs w:val="28"/>
-        </w:rPr>
-        <w:t>Verstoringen</w:t>
-      </w:r>
-      <w:r>
-        <w:rPr>
-          <w:color w:val="ED7D31" w:themeColor="accent2"/>
-          <w:sz w:val="28"/>
-          <w:szCs w:val="28"/>
-        </w:rPr>
-        <w:t>:</w:t>
-      </w:r>
+        </w:rPr>
+      </w:pPr>
+      <w:bookmarkStart w:id="10" w:name="_Toc89802940"/>
+      <w:r>
+        <w:rPr>
+          <w:color w:val="ED7D31" w:themeColor="accent2"/>
+        </w:rPr>
+        <w:t>Verstoringen:</w:t>
+      </w:r>
+      <w:bookmarkEnd w:id="10"/>
     </w:p>
     <w:p>
       <w:r>
@@ -2922,7 +3592,7 @@
           <w:lang w:val="en-US"/>
         </w:rPr>
       </w:pPr>
-      <w:bookmarkStart w:id="9" w:name="_Toc88048132"/>
+      <w:bookmarkStart w:id="11" w:name="_Toc89802941"/>
       <w:r>
         <w:rPr>
           <w:color w:val="ED7D31" w:themeColor="accent2"/>
@@ -2938,7 +3608,7 @@
         </w:rPr>
         <w:t>Communicatie</w:t>
       </w:r>
-      <w:bookmarkEnd w:id="9"/>
+      <w:bookmarkEnd w:id="11"/>
       <w:proofErr w:type="spellEnd"/>
     </w:p>
     <w:p>
@@ -2946,20 +3616,16 @@
         <w:pStyle w:val="Kop2"/>
         <w:rPr>
           <w:color w:val="ED7D31" w:themeColor="accent2"/>
-          <w:sz w:val="28"/>
-          <w:szCs w:val="28"/>
-        </w:rPr>
-      </w:pPr>
-      <w:bookmarkStart w:id="10" w:name="_Toc88048133"/>
-      <w:r>
-        <w:rPr>
-          <w:color w:val="ED7D31" w:themeColor="accent2"/>
-          <w:sz w:val="28"/>
-          <w:szCs w:val="28"/>
+        </w:rPr>
+      </w:pPr>
+      <w:bookmarkStart w:id="12" w:name="_Toc89802942"/>
+      <w:r>
+        <w:rPr>
+          <w:color w:val="ED7D31" w:themeColor="accent2"/>
         </w:rPr>
         <w:t>Informatie:</w:t>
       </w:r>
-      <w:bookmarkEnd w:id="10"/>
+      <w:bookmarkEnd w:id="12"/>
     </w:p>
     <w:p>
       <w:r>
@@ -2977,19 +3643,17 @@
       <w:r>
         <w:t xml:space="preserve">bijvoorbeeld de </w:t>
       </w:r>
-      <w:proofErr w:type="spellStart"/>
-      <w:r>
-        <w:t>ras</w:t>
+      <w:r>
+        <w:t>R</w:t>
+      </w:r>
+      <w:r>
+        <w:t>as</w:t>
       </w:r>
       <w:r>
         <w:t>p</w:t>
       </w:r>
       <w:r>
-        <w:t>berry</w:t>
-      </w:r>
-      <w:proofErr w:type="spellEnd"/>
-      <w:r>
-        <w:t xml:space="preserve"> die een bericht ontvangt en d</w:t>
+        <w:t>berry die een bericht ontvangt en d</w:t>
       </w:r>
       <w:r>
         <w:t>eze</w:t>
@@ -3009,20 +3673,16 @@
         <w:pStyle w:val="Kop2"/>
         <w:rPr>
           <w:color w:val="ED7D31" w:themeColor="accent2"/>
-          <w:sz w:val="28"/>
-          <w:szCs w:val="28"/>
-        </w:rPr>
-      </w:pPr>
-      <w:bookmarkStart w:id="11" w:name="_Toc88048134"/>
-      <w:r>
-        <w:rPr>
-          <w:color w:val="ED7D31" w:themeColor="accent2"/>
-          <w:sz w:val="28"/>
-          <w:szCs w:val="28"/>
+        </w:rPr>
+      </w:pPr>
+      <w:bookmarkStart w:id="13" w:name="_Toc89802943"/>
+      <w:r>
+        <w:rPr>
+          <w:color w:val="ED7D31" w:themeColor="accent2"/>
         </w:rPr>
         <w:t>Eisen:</w:t>
       </w:r>
-      <w:bookmarkEnd w:id="11"/>
+      <w:bookmarkEnd w:id="13"/>
     </w:p>
     <w:p>
       <w:r>
@@ -3054,33 +3714,22 @@
       <w:pPr>
         <w:rPr>
           <w:color w:val="ED7D31" w:themeColor="accent2"/>
-          <w:sz w:val="28"/>
-          <w:szCs w:val="28"/>
-        </w:rPr>
-      </w:pPr>
-      <w:r>
-        <w:rPr>
-          <w:color w:val="ED7D31" w:themeColor="accent2"/>
-          <w:sz w:val="28"/>
-          <w:szCs w:val="28"/>
-        </w:rPr>
-        <w:t>Transport</w:t>
-      </w:r>
-      <w:r>
-        <w:rPr>
-          <w:color w:val="ED7D31" w:themeColor="accent2"/>
-          <w:sz w:val="28"/>
-          <w:szCs w:val="28"/>
-        </w:rPr>
-        <w:t>:</w:t>
-      </w:r>
-    </w:p>
-    <w:p>
-      <w:r>
-        <w:t>De berichten worden verstuurd</w:t>
-      </w:r>
-      <w:r>
-        <w:t xml:space="preserve"> via het NMEA protocol over een cat6 kabel door het netwerk.</w:t>
+          <w:sz w:val="26"/>
+          <w:szCs w:val="26"/>
+        </w:rPr>
+      </w:pPr>
+      <w:r>
+        <w:rPr>
+          <w:color w:val="ED7D31" w:themeColor="accent2"/>
+          <w:sz w:val="26"/>
+          <w:szCs w:val="26"/>
+        </w:rPr>
+        <w:t>Transport:</w:t>
+      </w:r>
+    </w:p>
+    <w:p>
+      <w:r>
+        <w:t>De berichten worden verstuurd via het NMEA protocol over een cat6 kabel door het netwerk.</w:t>
       </w:r>
     </w:p>
     <w:p>
@@ -3088,26 +3737,16 @@
         <w:pStyle w:val="Kop2"/>
         <w:rPr>
           <w:color w:val="ED7D31" w:themeColor="accent2"/>
-          <w:sz w:val="28"/>
-          <w:szCs w:val="28"/>
-        </w:rPr>
-      </w:pPr>
-      <w:r>
-        <w:rPr>
-          <w:color w:val="ED7D31" w:themeColor="accent2"/>
-          <w:sz w:val="28"/>
-          <w:szCs w:val="28"/>
-        </w:rPr>
-        <w:t>Verstoringen</w:t>
-      </w:r>
-      <w:r>
-        <w:rPr>
-          <w:color w:val="ED7D31" w:themeColor="accent2"/>
-          <w:sz w:val="28"/>
-          <w:szCs w:val="28"/>
-        </w:rPr>
-        <w:t>:</w:t>
-      </w:r>
+        </w:rPr>
+      </w:pPr>
+      <w:bookmarkStart w:id="14" w:name="_Toc89802944"/>
+      <w:r>
+        <w:rPr>
+          <w:color w:val="ED7D31" w:themeColor="accent2"/>
+        </w:rPr>
+        <w:t>Verstoringen:</w:t>
+      </w:r>
+      <w:bookmarkEnd w:id="14"/>
     </w:p>
     <w:p>
       <w:r>
@@ -3115,23 +3754,25 @@
       </w:r>
     </w:p>
     <w:p>
-      <w:r>
-        <w:rPr>
-          <w:color w:val="ED7D31" w:themeColor="accent2"/>
-          <w:sz w:val="28"/>
-          <w:szCs w:val="28"/>
-        </w:rPr>
-        <w:t>Keuzes</w:t>
-      </w:r>
-      <w:r>
-        <w:rPr>
-          <w:color w:val="ED7D31" w:themeColor="accent2"/>
-          <w:sz w:val="28"/>
-          <w:szCs w:val="28"/>
-        </w:rPr>
-        <w:t>:</w:t>
-      </w:r>
-      <w:r>
+      <w:pPr>
+        <w:rPr>
+          <w:sz w:val="26"/>
+          <w:szCs w:val="26"/>
+        </w:rPr>
+      </w:pPr>
+      <w:r>
+        <w:rPr>
+          <w:color w:val="ED7D31" w:themeColor="accent2"/>
+          <w:sz w:val="26"/>
+          <w:szCs w:val="26"/>
+        </w:rPr>
+        <w:t>Keuzes:</w:t>
+      </w:r>
+      <w:r>
+        <w:rPr>
+          <w:sz w:val="26"/>
+          <w:szCs w:val="26"/>
+        </w:rPr>
         <w:t xml:space="preserve"> </w:t>
       </w:r>
     </w:p>
@@ -3198,32 +3839,16 @@
           <w:lang w:val="en-US"/>
         </w:rPr>
       </w:pPr>
-      <w:proofErr w:type="spellStart"/>
+      <w:bookmarkStart w:id="15" w:name="_Toc89802945"/>
       <w:r>
         <w:rPr>
           <w:color w:val="ED7D31" w:themeColor="accent2"/>
           <w:lang w:val="en-US"/>
         </w:rPr>
         <w:lastRenderedPageBreak/>
-        <w:t>Analoge</w:t>
-      </w:r>
-      <w:proofErr w:type="spellEnd"/>
-      <w:r>
-        <w:rPr>
-          <w:color w:val="ED7D31" w:themeColor="accent2"/>
-          <w:lang w:val="en-US"/>
-        </w:rPr>
-        <w:t xml:space="preserve"> </w:t>
-      </w:r>
-      <w:proofErr w:type="spellStart"/>
-      <w:r>
-        <w:rPr>
-          <w:color w:val="ED7D31" w:themeColor="accent2"/>
-          <w:lang w:val="en-US"/>
-        </w:rPr>
-        <w:t>signalen</w:t>
-      </w:r>
-      <w:proofErr w:type="spellEnd"/>
+        <w:t>Analoge signalen</w:t>
+      </w:r>
+      <w:bookmarkEnd w:id="15"/>
     </w:p>
     <w:p/>
     <w:p/>
@@ -3287,62 +3912,57 @@
         <w:pStyle w:val="Kop2"/>
         <w:rPr>
           <w:color w:val="ED7D31" w:themeColor="accent2"/>
-          <w:sz w:val="28"/>
-          <w:szCs w:val="28"/>
-        </w:rPr>
-      </w:pPr>
-      <w:r>
-        <w:rPr>
-          <w:color w:val="ED7D31" w:themeColor="accent2"/>
-          <w:sz w:val="28"/>
-          <w:szCs w:val="28"/>
+        </w:rPr>
+      </w:pPr>
+      <w:bookmarkStart w:id="16" w:name="_Toc89802946"/>
+      <w:r>
+        <w:rPr>
+          <w:color w:val="ED7D31" w:themeColor="accent2"/>
         </w:rPr>
         <w:t>Informatie:</w:t>
       </w:r>
+      <w:bookmarkEnd w:id="16"/>
+    </w:p>
+    <w:p>
+      <w:r>
+        <w:t>De analoge signalen bestaa</w:t>
+      </w:r>
+      <w:r>
+        <w:t>t</w:t>
+      </w:r>
+      <w:r>
+        <w:t xml:space="preserve"> </w:t>
+      </w:r>
+      <w:r>
+        <w:t>vooral uit de besturing voor de motor</w:t>
+      </w:r>
+      <w:r>
+        <w:t>.</w:t>
+      </w:r>
+    </w:p>
+    <w:p>
+      <w:r>
+        <w:t xml:space="preserve">De motor vraagt </w:t>
+      </w:r>
+      <w:proofErr w:type="spellStart"/>
+      <w:r>
+        <w:t>besturings</w:t>
+      </w:r>
+      <w:proofErr w:type="spellEnd"/>
+      <w:r>
+        <w:t xml:space="preserve"> informatie van het netwerk.</w:t>
+      </w:r>
     </w:p>
     <w:p>
       <w:r>
         <w:t xml:space="preserve">De </w:t>
       </w:r>
-      <w:r>
-        <w:t>analoge signalen bestaa</w:t>
-      </w:r>
-      <w:r>
-        <w:t>t</w:t>
-      </w:r>
-      <w:r>
-        <w:t xml:space="preserve"> </w:t>
-      </w:r>
-      <w:r>
-        <w:t>vooral uit de besturing voor de motor</w:t>
-      </w:r>
-      <w:r>
-        <w:t>.</w:t>
-      </w:r>
-    </w:p>
-    <w:p>
-      <w:r>
-        <w:t xml:space="preserve">De motor vraagt </w:t>
-      </w:r>
       <w:proofErr w:type="spellStart"/>
       <w:r>
-        <w:t>besturings</w:t>
+        <w:t>compass</w:t>
       </w:r>
       <w:proofErr w:type="spellEnd"/>
       <w:r>
-        <w:t xml:space="preserve"> informatie van het netwerk.</w:t>
-      </w:r>
-    </w:p>
-    <w:p>
-      <w:r>
-        <w:t xml:space="preserve">De </w:t>
-      </w:r>
-      <w:proofErr w:type="spellStart"/>
-      <w:r>
-        <w:t>compass</w:t>
-      </w:r>
-      <w:proofErr w:type="spellEnd"/>
-      <w:r>
         <w:t xml:space="preserve"> sensor levert alleen data aan het</w:t>
       </w:r>
       <w:r>
@@ -3354,18 +3974,16 @@
         <w:pStyle w:val="Kop2"/>
         <w:rPr>
           <w:color w:val="ED7D31" w:themeColor="accent2"/>
-          <w:sz w:val="28"/>
-          <w:szCs w:val="28"/>
-        </w:rPr>
-      </w:pPr>
-      <w:r>
-        <w:rPr>
-          <w:color w:val="ED7D31" w:themeColor="accent2"/>
-          <w:sz w:val="28"/>
-          <w:szCs w:val="28"/>
+        </w:rPr>
+      </w:pPr>
+      <w:bookmarkStart w:id="17" w:name="_Toc89802947"/>
+      <w:r>
+        <w:rPr>
+          <w:color w:val="ED7D31" w:themeColor="accent2"/>
         </w:rPr>
         <w:t>Eisen:</w:t>
       </w:r>
+      <w:bookmarkEnd w:id="17"/>
     </w:p>
     <w:p>
       <w:r>
@@ -3381,15 +3999,15 @@
       <w:pPr>
         <w:rPr>
           <w:color w:val="ED7D31" w:themeColor="accent2"/>
-          <w:sz w:val="28"/>
-          <w:szCs w:val="28"/>
-        </w:rPr>
-      </w:pPr>
-      <w:r>
-        <w:rPr>
-          <w:color w:val="ED7D31" w:themeColor="accent2"/>
-          <w:sz w:val="28"/>
-          <w:szCs w:val="28"/>
+          <w:sz w:val="26"/>
+          <w:szCs w:val="26"/>
+        </w:rPr>
+      </w:pPr>
+      <w:r>
+        <w:rPr>
+          <w:color w:val="ED7D31" w:themeColor="accent2"/>
+          <w:sz w:val="26"/>
+          <w:szCs w:val="26"/>
         </w:rPr>
         <w:t>Transport:</w:t>
       </w:r>
@@ -3404,26 +4022,16 @@
         <w:pStyle w:val="Kop2"/>
         <w:rPr>
           <w:color w:val="ED7D31" w:themeColor="accent2"/>
-          <w:sz w:val="28"/>
-          <w:szCs w:val="28"/>
-        </w:rPr>
-      </w:pPr>
-      <w:r>
-        <w:rPr>
-          <w:color w:val="ED7D31" w:themeColor="accent2"/>
-          <w:sz w:val="28"/>
-          <w:szCs w:val="28"/>
-        </w:rPr>
-        <w:t>Verstoringen</w:t>
-      </w:r>
-      <w:r>
-        <w:rPr>
-          <w:color w:val="ED7D31" w:themeColor="accent2"/>
-          <w:sz w:val="28"/>
-          <w:szCs w:val="28"/>
-        </w:rPr>
-        <w:t>:</w:t>
-      </w:r>
+        </w:rPr>
+      </w:pPr>
+      <w:bookmarkStart w:id="18" w:name="_Toc89802948"/>
+      <w:r>
+        <w:rPr>
+          <w:color w:val="ED7D31" w:themeColor="accent2"/>
+        </w:rPr>
+        <w:t>Verstoringen:</w:t>
+      </w:r>
+      <w:bookmarkEnd w:id="18"/>
     </w:p>
     <w:p/>
     <w:p>
@@ -3431,26 +4039,16 @@
         <w:pStyle w:val="Kop2"/>
         <w:rPr>
           <w:color w:val="ED7D31" w:themeColor="accent2"/>
-          <w:sz w:val="28"/>
-          <w:szCs w:val="28"/>
-        </w:rPr>
-      </w:pPr>
-      <w:r>
-        <w:rPr>
-          <w:color w:val="ED7D31" w:themeColor="accent2"/>
-          <w:sz w:val="28"/>
-          <w:szCs w:val="28"/>
-        </w:rPr>
-        <w:t>Keuzes</w:t>
-      </w:r>
-      <w:r>
-        <w:rPr>
-          <w:color w:val="ED7D31" w:themeColor="accent2"/>
-          <w:sz w:val="28"/>
-          <w:szCs w:val="28"/>
-        </w:rPr>
-        <w:t>:</w:t>
-      </w:r>
+        </w:rPr>
+      </w:pPr>
+      <w:bookmarkStart w:id="19" w:name="_Toc89802949"/>
+      <w:r>
+        <w:rPr>
+          <w:color w:val="ED7D31" w:themeColor="accent2"/>
+        </w:rPr>
+        <w:t>Keuzes:</w:t>
+      </w:r>
+      <w:bookmarkEnd w:id="19"/>
     </w:p>
     <w:p/>
     <w:p/>
@@ -3474,31 +4072,16 @@
           <w:lang w:val="en-US"/>
         </w:rPr>
       </w:pPr>
-      <w:proofErr w:type="spellStart"/>
+      <w:bookmarkStart w:id="20" w:name="_Toc89802950"/>
       <w:r>
         <w:rPr>
           <w:color w:val="ED7D31" w:themeColor="accent2"/>
           <w:lang w:val="en-US"/>
         </w:rPr>
-        <w:t>Digitale</w:t>
-      </w:r>
-      <w:proofErr w:type="spellEnd"/>
-      <w:r>
-        <w:rPr>
-          <w:color w:val="ED7D31" w:themeColor="accent2"/>
-          <w:lang w:val="en-US"/>
-        </w:rPr>
-        <w:t xml:space="preserve"> </w:t>
-      </w:r>
-      <w:proofErr w:type="spellStart"/>
-      <w:r>
-        <w:rPr>
-          <w:color w:val="ED7D31" w:themeColor="accent2"/>
-          <w:lang w:val="en-US"/>
-        </w:rPr>
-        <w:t>signalen</w:t>
-      </w:r>
-      <w:proofErr w:type="spellEnd"/>
+        <w:lastRenderedPageBreak/>
+        <w:t>Digitale signalen</w:t>
+      </w:r>
+      <w:bookmarkEnd w:id="20"/>
     </w:p>
     <w:p/>
     <w:p>
@@ -3561,30 +4144,26 @@
         <w:pStyle w:val="Kop2"/>
         <w:rPr>
           <w:color w:val="ED7D31" w:themeColor="accent2"/>
-          <w:sz w:val="28"/>
-          <w:szCs w:val="28"/>
-        </w:rPr>
-      </w:pPr>
-      <w:r>
-        <w:rPr>
-          <w:color w:val="ED7D31" w:themeColor="accent2"/>
-          <w:sz w:val="28"/>
-          <w:szCs w:val="28"/>
+        </w:rPr>
+      </w:pPr>
+      <w:bookmarkStart w:id="21" w:name="_Toc89802951"/>
+      <w:r>
+        <w:rPr>
+          <w:color w:val="ED7D31" w:themeColor="accent2"/>
         </w:rPr>
         <w:t>Informatie:</w:t>
       </w:r>
+      <w:bookmarkEnd w:id="21"/>
     </w:p>
     <w:p>
       <w:r>
         <w:t xml:space="preserve">De interne communicatie zorgt voor alle communicatie tussen de componenten in de boot. Deze bestaan uit digitale en analoge signalen. Dit is bijvoorbeeld de </w:t>
       </w:r>
-      <w:proofErr w:type="spellStart"/>
-      <w:r>
-        <w:t>raspberry</w:t>
-      </w:r>
-      <w:proofErr w:type="spellEnd"/>
-      <w:r>
-        <w:t xml:space="preserve"> die een bericht ontvangt en deze moet door versturen naar de motor.</w:t>
+      <w:r>
+        <w:t>R</w:t>
+      </w:r>
+      <w:r>
+        <w:t>aspberry die een bericht ontvangt en deze moet door versturen naar de motor.</w:t>
       </w:r>
     </w:p>
     <w:p>
@@ -3602,18 +4181,16 @@
         <w:pStyle w:val="Kop2"/>
         <w:rPr>
           <w:color w:val="ED7D31" w:themeColor="accent2"/>
-          <w:sz w:val="28"/>
-          <w:szCs w:val="28"/>
-        </w:rPr>
-      </w:pPr>
-      <w:r>
-        <w:rPr>
-          <w:color w:val="ED7D31" w:themeColor="accent2"/>
-          <w:sz w:val="28"/>
-          <w:szCs w:val="28"/>
+        </w:rPr>
+      </w:pPr>
+      <w:bookmarkStart w:id="22" w:name="_Toc89802952"/>
+      <w:r>
+        <w:rPr>
+          <w:color w:val="ED7D31" w:themeColor="accent2"/>
         </w:rPr>
         <w:t>Eisen:</w:t>
       </w:r>
+      <w:bookmarkEnd w:id="22"/>
     </w:p>
     <w:p>
       <w:r>
@@ -3629,15 +4206,15 @@
       <w:pPr>
         <w:rPr>
           <w:color w:val="ED7D31" w:themeColor="accent2"/>
-          <w:sz w:val="28"/>
-          <w:szCs w:val="28"/>
-        </w:rPr>
-      </w:pPr>
-      <w:r>
-        <w:rPr>
-          <w:color w:val="ED7D31" w:themeColor="accent2"/>
-          <w:sz w:val="28"/>
-          <w:szCs w:val="28"/>
+          <w:sz w:val="26"/>
+          <w:szCs w:val="26"/>
+        </w:rPr>
+      </w:pPr>
+      <w:r>
+        <w:rPr>
+          <w:color w:val="ED7D31" w:themeColor="accent2"/>
+          <w:sz w:val="26"/>
+          <w:szCs w:val="26"/>
         </w:rPr>
         <w:t>Transport:</w:t>
       </w:r>
@@ -3652,26 +4229,16 @@
         <w:pStyle w:val="Kop2"/>
         <w:rPr>
           <w:color w:val="ED7D31" w:themeColor="accent2"/>
-          <w:sz w:val="28"/>
-          <w:szCs w:val="28"/>
-        </w:rPr>
-      </w:pPr>
-      <w:r>
-        <w:rPr>
-          <w:color w:val="ED7D31" w:themeColor="accent2"/>
-          <w:sz w:val="28"/>
-          <w:szCs w:val="28"/>
-        </w:rPr>
-        <w:t>Verstoringen</w:t>
-      </w:r>
-      <w:r>
-        <w:rPr>
-          <w:color w:val="ED7D31" w:themeColor="accent2"/>
-          <w:sz w:val="28"/>
-          <w:szCs w:val="28"/>
-        </w:rPr>
-        <w:t>:</w:t>
-      </w:r>
+        </w:rPr>
+      </w:pPr>
+      <w:bookmarkStart w:id="23" w:name="_Toc89802953"/>
+      <w:r>
+        <w:rPr>
+          <w:color w:val="ED7D31" w:themeColor="accent2"/>
+        </w:rPr>
+        <w:t>Verstoringen:</w:t>
+      </w:r>
+      <w:bookmarkEnd w:id="23"/>
     </w:p>
     <w:p/>
     <w:p>
@@ -3679,26 +4246,16 @@
         <w:pStyle w:val="Kop2"/>
         <w:rPr>
           <w:color w:val="ED7D31" w:themeColor="accent2"/>
-          <w:sz w:val="28"/>
-          <w:szCs w:val="28"/>
-        </w:rPr>
-      </w:pPr>
-      <w:r>
-        <w:rPr>
-          <w:color w:val="ED7D31" w:themeColor="accent2"/>
-          <w:sz w:val="28"/>
-          <w:szCs w:val="28"/>
-        </w:rPr>
-        <w:t>Keuzes</w:t>
-      </w:r>
-      <w:r>
-        <w:rPr>
-          <w:color w:val="ED7D31" w:themeColor="accent2"/>
-          <w:sz w:val="28"/>
-          <w:szCs w:val="28"/>
-        </w:rPr>
-        <w:t>:</w:t>
-      </w:r>
+        </w:rPr>
+      </w:pPr>
+      <w:bookmarkStart w:id="24" w:name="_Toc89802954"/>
+      <w:r>
+        <w:rPr>
+          <w:color w:val="ED7D31" w:themeColor="accent2"/>
+        </w:rPr>
+        <w:t>Keuzes:</w:t>
+      </w:r>
+      <w:bookmarkEnd w:id="24"/>
     </w:p>
     <w:p/>
     <w:p/>
@@ -5415,7 +5972,6 @@
   <w:style w:type="character" w:default="1" w:styleId="Standaardalinea-lettertype">
     <w:name w:val="Default Paragraph Font"/>
     <w:uiPriority w:val="1"/>
-    <w:semiHidden/>
     <w:unhideWhenUsed/>
   </w:style>
   <w:style w:type="table" w:default="1" w:styleId="Standaardtabel">

</xml_diff>